<commit_message>
Monthly report has been added...
Monthly report renders on server side because raw data from DB about 37 MB but AJAX response only 157 Bytes.
</commit_message>
<xml_diff>
--- a/reports/operative_templ.docx
+++ b/reports/operative_templ.docx
@@ -5,30 +5,45 @@
     <w:p>
       <w:pPr>
         <w:pStyle w:val="Normal"/>
+        <w:jc w:val="center"/>
+        <w:rPr>
+          <w:b/>
+          <w:b/>
+          <w:bCs/>
+        </w:rPr>
+      </w:pPr>
+      <w:r>
+        <w:rPr>
+          <w:b/>
+          <w:bCs/>
+        </w:rPr>
+        <w:t>Оперативный отчет</w:t>
+      </w:r>
+    </w:p>
+    <w:p>
+      <w:pPr>
+        <w:pStyle w:val="Normal"/>
         <w:rPr/>
       </w:pPr>
       <w:r>
         <w:rPr/>
-        <w:t>Станция: {d</w:t>
       </w:r>
+    </w:p>
+    <w:p>
+      <w:pPr>
+        <w:pStyle w:val="Normal"/>
+        <w:rPr/>
+      </w:pPr>
       <w:r>
         <w:rPr/>
-        <w:t>[i]</w:t>
-      </w:r>
-      <w:r>
-        <w:rPr/>
-        <w:t xml:space="preserve">.station}                                                                                                                                                                                  </w:t>
-      </w:r>
-      <w:r>
-        <w:rPr/>
-        <w:t>{d[i].values[i].date}</w:t>
+        <w:t>Станция: {d[i].station}                                                                                                                                                                                  {d[i].values[i].date}</w:t>
       </w:r>
     </w:p>
     <w:tbl>
       <w:tblPr>
         <w:tblW w:w="15143" w:type="dxa"/>
         <w:jc w:val="left"/>
-        <w:tblInd w:w="45" w:type="dxa"/>
+        <w:tblInd w:w="43" w:type="dxa"/>
         <w:tblBorders>
           <w:top w:val="single" w:sz="2" w:space="0" w:color="000001"/>
           <w:left w:val="single" w:sz="2" w:space="0" w:color="000001"/>
@@ -39,7 +54,7 @@
         </w:tblBorders>
         <w:tblCellMar>
           <w:top w:w="55" w:type="dxa"/>
-          <w:left w:w="42" w:type="dxa"/>
+          <w:left w:w="39" w:type="dxa"/>
           <w:bottom w:w="55" w:type="dxa"/>
           <w:right w:w="55" w:type="dxa"/>
         </w:tblCellMar>
@@ -68,7 +83,7 @@
             </w:tcBorders>
             <w:shd w:fill="auto" w:val="clear"/>
             <w:tcMar>
-              <w:left w:w="42" w:type="dxa"/>
+              <w:left w:w="39" w:type="dxa"/>
             </w:tcMar>
           </w:tcPr>
           <w:p>
@@ -103,7 +118,7 @@
             </w:tcBorders>
             <w:shd w:fill="auto" w:val="clear"/>
             <w:tcMar>
-              <w:left w:w="42" w:type="dxa"/>
+              <w:left w:w="39" w:type="dxa"/>
             </w:tcMar>
             <w:vAlign w:val="center"/>
           </w:tcPr>
@@ -133,7 +148,7 @@
             </w:tcBorders>
             <w:shd w:fill="auto" w:val="clear"/>
             <w:tcMar>
-              <w:left w:w="42" w:type="dxa"/>
+              <w:left w:w="39" w:type="dxa"/>
             </w:tcMar>
             <w:vAlign w:val="center"/>
           </w:tcPr>
@@ -163,7 +178,7 @@
             </w:tcBorders>
             <w:shd w:fill="auto" w:val="clear"/>
             <w:tcMar>
-              <w:left w:w="42" w:type="dxa"/>
+              <w:left w:w="39" w:type="dxa"/>
             </w:tcMar>
             <w:vAlign w:val="center"/>
           </w:tcPr>
@@ -193,7 +208,7 @@
             </w:tcBorders>
             <w:shd w:fill="auto" w:val="clear"/>
             <w:tcMar>
-              <w:left w:w="42" w:type="dxa"/>
+              <w:left w:w="39" w:type="dxa"/>
             </w:tcMar>
           </w:tcPr>
           <w:p>
@@ -225,7 +240,7 @@
             </w:tcBorders>
             <w:shd w:fill="auto" w:val="clear"/>
             <w:tcMar>
-              <w:left w:w="42" w:type="dxa"/>
+              <w:left w:w="39" w:type="dxa"/>
             </w:tcMar>
           </w:tcPr>
           <w:p>
@@ -253,7 +268,7 @@
             </w:tcBorders>
             <w:shd w:fill="auto" w:val="clear"/>
             <w:tcMar>
-              <w:left w:w="42" w:type="dxa"/>
+              <w:left w:w="39" w:type="dxa"/>
             </w:tcMar>
           </w:tcPr>
           <w:p>
@@ -281,7 +296,7 @@
             </w:tcBorders>
             <w:shd w:fill="auto" w:val="clear"/>
             <w:tcMar>
-              <w:left w:w="42" w:type="dxa"/>
+              <w:left w:w="39" w:type="dxa"/>
             </w:tcMar>
           </w:tcPr>
           <w:p>
@@ -308,7 +323,7 @@
             </w:tcBorders>
             <w:shd w:fill="auto" w:val="clear"/>
             <w:tcMar>
-              <w:left w:w="42" w:type="dxa"/>
+              <w:left w:w="39" w:type="dxa"/>
             </w:tcMar>
           </w:tcPr>
           <w:p>
@@ -336,7 +351,7 @@
             </w:tcBorders>
             <w:shd w:fill="auto" w:val="clear"/>
             <w:tcMar>
-              <w:left w:w="42" w:type="dxa"/>
+              <w:left w:w="39" w:type="dxa"/>
             </w:tcMar>
           </w:tcPr>
           <w:p>
@@ -364,7 +379,7 @@
             </w:tcBorders>
             <w:shd w:fill="auto" w:val="clear"/>
             <w:tcMar>
-              <w:left w:w="42" w:type="dxa"/>
+              <w:left w:w="39" w:type="dxa"/>
             </w:tcMar>
           </w:tcPr>
           <w:p>
@@ -395,7 +410,7 @@
             </w:tcBorders>
             <w:shd w:fill="auto" w:val="clear"/>
             <w:tcMar>
-              <w:left w:w="42" w:type="dxa"/>
+              <w:left w:w="39" w:type="dxa"/>
             </w:tcMar>
           </w:tcPr>
           <w:p>
@@ -416,15 +431,7 @@
             <w:bookmarkEnd w:id="0"/>
             <w:r>
               <w:rPr/>
-              <w:t>.values[i].</w:t>
-            </w:r>
-            <w:r>
-              <w:rPr/>
-              <w:t>pollution[i].</w:t>
-            </w:r>
-            <w:r>
-              <w:rPr/>
-              <w:t>num}</w:t>
+              <w:t>.values[i].pollution[i].num}</w:t>
             </w:r>
           </w:p>
         </w:tc>
@@ -441,26 +448,18 @@
             </w:tcBorders>
             <w:shd w:fill="auto" w:val="clear"/>
             <w:tcMar>
-              <w:left w:w="42" w:type="dxa"/>
-            </w:tcMar>
-          </w:tcPr>
-          <w:p>
-            <w:pPr>
-              <w:pStyle w:val="Normal"/>
-              <w:jc w:val="center"/>
-              <w:rPr/>
-            </w:pPr>
-            <w:r>
-              <w:rPr/>
-              <w:t>{d[i].values[i].</w:t>
-            </w:r>
-            <w:r>
-              <w:rPr/>
-              <w:t>pollution[i]</w:t>
-            </w:r>
-            <w:r>
-              <w:rPr/>
-              <w:t>.chemical}</w:t>
+              <w:left w:w="39" w:type="dxa"/>
+            </w:tcMar>
+          </w:tcPr>
+          <w:p>
+            <w:pPr>
+              <w:pStyle w:val="Normal"/>
+              <w:jc w:val="center"/>
+              <w:rPr/>
+            </w:pPr>
+            <w:r>
+              <w:rPr/>
+              <w:t>{d[i].values[i].pollution[i].chemical}</w:t>
             </w:r>
           </w:p>
         </w:tc>
@@ -477,26 +476,18 @@
             </w:tcBorders>
             <w:shd w:fill="auto" w:val="clear"/>
             <w:tcMar>
-              <w:left w:w="42" w:type="dxa"/>
-            </w:tcMar>
-          </w:tcPr>
-          <w:p>
-            <w:pPr>
-              <w:pStyle w:val="Normal"/>
-              <w:jc w:val="center"/>
-              <w:rPr/>
-            </w:pPr>
-            <w:r>
-              <w:rPr/>
-              <w:t>{d[i].values [i].</w:t>
-            </w:r>
-            <w:r>
-              <w:rPr/>
-              <w:t>pollution[i].</w:t>
-            </w:r>
-            <w:r>
-              <w:rPr/>
-              <w:t>macs}</w:t>
+              <w:left w:w="39" w:type="dxa"/>
+            </w:tcMar>
+          </w:tcPr>
+          <w:p>
+            <w:pPr>
+              <w:pStyle w:val="Normal"/>
+              <w:jc w:val="center"/>
+              <w:rPr/>
+            </w:pPr>
+            <w:r>
+              <w:rPr/>
+              <w:t>{d[i].values [i].pollution[i].macs}</w:t>
             </w:r>
           </w:p>
         </w:tc>
@@ -513,26 +504,18 @@
             </w:tcBorders>
             <w:shd w:fill="auto" w:val="clear"/>
             <w:tcMar>
-              <w:left w:w="42" w:type="dxa"/>
-            </w:tcMar>
-          </w:tcPr>
-          <w:p>
-            <w:pPr>
-              <w:pStyle w:val="Normal"/>
-              <w:jc w:val="center"/>
-              <w:rPr/>
-            </w:pPr>
-            <w:r>
-              <w:rPr/>
-              <w:t>{d[i].values [i].</w:t>
-            </w:r>
-            <w:r>
-              <w:rPr/>
-              <w:t>pollution[i].</w:t>
-            </w:r>
-            <w:r>
-              <w:rPr/>
-              <w:t>date}</w:t>
+              <w:left w:w="39" w:type="dxa"/>
+            </w:tcMar>
+          </w:tcPr>
+          <w:p>
+            <w:pPr>
+              <w:pStyle w:val="Normal"/>
+              <w:jc w:val="center"/>
+              <w:rPr/>
+            </w:pPr>
+            <w:r>
+              <w:rPr/>
+              <w:t>{d[i].values [i].pollution[i].date}</w:t>
             </w:r>
           </w:p>
         </w:tc>
@@ -549,26 +532,18 @@
             </w:tcBorders>
             <w:shd w:fill="auto" w:val="clear"/>
             <w:tcMar>
-              <w:left w:w="42" w:type="dxa"/>
-            </w:tcMar>
-          </w:tcPr>
-          <w:p>
-            <w:pPr>
-              <w:pStyle w:val="Normal"/>
-              <w:jc w:val="center"/>
-              <w:rPr/>
-            </w:pPr>
-            <w:r>
-              <w:rPr/>
-              <w:t>{d[i].values [i].</w:t>
-            </w:r>
-            <w:r>
-              <w:rPr/>
-              <w:t>pollution[i].</w:t>
-            </w:r>
-            <w:r>
-              <w:rPr/>
-              <w:t>time}</w:t>
+              <w:left w:w="39" w:type="dxa"/>
+            </w:tcMar>
+          </w:tcPr>
+          <w:p>
+            <w:pPr>
+              <w:pStyle w:val="Normal"/>
+              <w:jc w:val="center"/>
+              <w:rPr/>
+            </w:pPr>
+            <w:r>
+              <w:rPr/>
+              <w:t>{d[i].values [i].pollution[i].time}</w:t>
             </w:r>
           </w:p>
         </w:tc>
@@ -585,26 +560,18 @@
             </w:tcBorders>
             <w:shd w:fill="auto" w:val="clear"/>
             <w:tcMar>
-              <w:left w:w="42" w:type="dxa"/>
-            </w:tcMar>
-          </w:tcPr>
-          <w:p>
-            <w:pPr>
-              <w:pStyle w:val="Normal"/>
-              <w:jc w:val="center"/>
-              <w:rPr/>
-            </w:pPr>
-            <w:r>
-              <w:rPr/>
-              <w:t>{d[i].values [i].</w:t>
-            </w:r>
-            <w:r>
-              <w:rPr/>
-              <w:t>pollution[i].</w:t>
-            </w:r>
-            <w:r>
-              <w:rPr/>
-              <w:t>value}</w:t>
+              <w:left w:w="39" w:type="dxa"/>
+            </w:tcMar>
+          </w:tcPr>
+          <w:p>
+            <w:pPr>
+              <w:pStyle w:val="Normal"/>
+              <w:jc w:val="center"/>
+              <w:rPr/>
+            </w:pPr>
+            <w:r>
+              <w:rPr/>
+              <w:t>{d[i].values [i].pollution[i].value}</w:t>
             </w:r>
           </w:p>
         </w:tc>
@@ -624,26 +591,18 @@
             </w:tcBorders>
             <w:shd w:fill="auto" w:val="clear"/>
             <w:tcMar>
-              <w:left w:w="42" w:type="dxa"/>
-            </w:tcMar>
-          </w:tcPr>
-          <w:p>
-            <w:pPr>
-              <w:pStyle w:val="Normal"/>
-              <w:jc w:val="center"/>
-              <w:rPr/>
-            </w:pPr>
-            <w:r>
-              <w:rPr/>
-              <w:t>{d[i].values [i].</w:t>
-            </w:r>
-            <w:r>
-              <w:rPr/>
-              <w:t>pollution[i+1]</w:t>
-            </w:r>
-            <w:r>
-              <w:rPr/>
-              <w:t>.num}</w:t>
+              <w:left w:w="39" w:type="dxa"/>
+            </w:tcMar>
+          </w:tcPr>
+          <w:p>
+            <w:pPr>
+              <w:pStyle w:val="Normal"/>
+              <w:jc w:val="center"/>
+              <w:rPr/>
+            </w:pPr>
+            <w:r>
+              <w:rPr/>
+              <w:t>{d[i].values [i].pollution[i+1].num}</w:t>
             </w:r>
           </w:p>
         </w:tc>
@@ -660,7 +619,7 @@
             </w:tcBorders>
             <w:shd w:fill="auto" w:val="clear"/>
             <w:tcMar>
-              <w:left w:w="42" w:type="dxa"/>
+              <w:left w:w="39" w:type="dxa"/>
             </w:tcMar>
           </w:tcPr>
           <w:p>
@@ -687,7 +646,7 @@
             </w:tcBorders>
             <w:shd w:fill="auto" w:val="clear"/>
             <w:tcMar>
-              <w:left w:w="42" w:type="dxa"/>
+              <w:left w:w="39" w:type="dxa"/>
             </w:tcMar>
           </w:tcPr>
           <w:p>
@@ -714,7 +673,7 @@
             </w:tcBorders>
             <w:shd w:fill="auto" w:val="clear"/>
             <w:tcMar>
-              <w:left w:w="42" w:type="dxa"/>
+              <w:left w:w="39" w:type="dxa"/>
             </w:tcMar>
           </w:tcPr>
           <w:p>
@@ -741,7 +700,7 @@
             </w:tcBorders>
             <w:shd w:fill="auto" w:val="clear"/>
             <w:tcMar>
-              <w:left w:w="42" w:type="dxa"/>
+              <w:left w:w="39" w:type="dxa"/>
             </w:tcMar>
           </w:tcPr>
           <w:p>
@@ -768,7 +727,7 @@
             </w:tcBorders>
             <w:shd w:fill="auto" w:val="clear"/>
             <w:tcMar>
-              <w:left w:w="42" w:type="dxa"/>
+              <w:left w:w="39" w:type="dxa"/>
             </w:tcMar>
           </w:tcPr>
           <w:p>
@@ -790,15 +749,16 @@
             <w:tcW w:w="7568" w:type="dxa"/>
             <w:gridSpan w:val="3"/>
             <w:tcBorders>
-              <w:left w:val="single" w:sz="2" w:space="0" w:color="000001"/>
-              <w:bottom w:val="single" w:sz="2" w:space="0" w:color="000001"/>
-              <w:right w:val="single" w:sz="2" w:space="0" w:color="000001"/>
-              <w:insideH w:val="single" w:sz="2" w:space="0" w:color="000001"/>
-              <w:insideV w:val="single" w:sz="2" w:space="0" w:color="000001"/>
-            </w:tcBorders>
-            <w:shd w:fill="auto" w:val="clear"/>
-            <w:tcMar>
-              <w:left w:w="42" w:type="dxa"/>
+              <w:top w:val="single" w:sz="2" w:space="0" w:color="000001"/>
+              <w:left w:val="single" w:sz="2" w:space="0" w:color="000001"/>
+              <w:bottom w:val="single" w:sz="2" w:space="0" w:color="000001"/>
+              <w:right w:val="single" w:sz="2" w:space="0" w:color="000001"/>
+              <w:insideH w:val="single" w:sz="2" w:space="0" w:color="000001"/>
+              <w:insideV w:val="single" w:sz="2" w:space="0" w:color="000001"/>
+            </w:tcBorders>
+            <w:shd w:fill="auto" w:val="clear"/>
+            <w:tcMar>
+              <w:left w:w="39" w:type="dxa"/>
             </w:tcMar>
           </w:tcPr>
           <w:p>
@@ -821,15 +781,16 @@
             <w:tcW w:w="7574" w:type="dxa"/>
             <w:gridSpan w:val="3"/>
             <w:tcBorders>
-              <w:left w:val="single" w:sz="2" w:space="0" w:color="000001"/>
-              <w:bottom w:val="single" w:sz="2" w:space="0" w:color="000001"/>
-              <w:right w:val="single" w:sz="2" w:space="0" w:color="000001"/>
-              <w:insideH w:val="single" w:sz="2" w:space="0" w:color="000001"/>
-              <w:insideV w:val="single" w:sz="2" w:space="0" w:color="000001"/>
-            </w:tcBorders>
-            <w:shd w:fill="auto" w:val="clear"/>
-            <w:tcMar>
-              <w:left w:w="42" w:type="dxa"/>
+              <w:top w:val="single" w:sz="2" w:space="0" w:color="000001"/>
+              <w:left w:val="single" w:sz="2" w:space="0" w:color="000001"/>
+              <w:bottom w:val="single" w:sz="2" w:space="0" w:color="000001"/>
+              <w:right w:val="single" w:sz="2" w:space="0" w:color="000001"/>
+              <w:insideH w:val="single" w:sz="2" w:space="0" w:color="000001"/>
+              <w:insideV w:val="single" w:sz="2" w:space="0" w:color="000001"/>
+            </w:tcBorders>
+            <w:shd w:fill="auto" w:val="clear"/>
+            <w:tcMar>
+              <w:left w:w="39" w:type="dxa"/>
             </w:tcMar>
           </w:tcPr>
           <w:p>
@@ -854,15 +815,16 @@
           <w:tcPr>
             <w:tcW w:w="1299" w:type="dxa"/>
             <w:tcBorders>
-              <w:left w:val="single" w:sz="2" w:space="0" w:color="000001"/>
-              <w:bottom w:val="single" w:sz="2" w:space="0" w:color="000001"/>
-              <w:right w:val="single" w:sz="2" w:space="0" w:color="000001"/>
-              <w:insideH w:val="single" w:sz="2" w:space="0" w:color="000001"/>
-              <w:insideV w:val="single" w:sz="2" w:space="0" w:color="000001"/>
-            </w:tcBorders>
-            <w:shd w:fill="auto" w:val="clear"/>
-            <w:tcMar>
-              <w:left w:w="42" w:type="dxa"/>
+              <w:top w:val="single" w:sz="2" w:space="0" w:color="000001"/>
+              <w:left w:val="single" w:sz="2" w:space="0" w:color="000001"/>
+              <w:bottom w:val="single" w:sz="2" w:space="0" w:color="000001"/>
+              <w:right w:val="single" w:sz="2" w:space="0" w:color="000001"/>
+              <w:insideH w:val="single" w:sz="2" w:space="0" w:color="000001"/>
+              <w:insideV w:val="single" w:sz="2" w:space="0" w:color="000001"/>
+            </w:tcBorders>
+            <w:shd w:fill="auto" w:val="clear"/>
+            <w:tcMar>
+              <w:left w:w="39" w:type="dxa"/>
             </w:tcMar>
           </w:tcPr>
           <w:p>
@@ -881,15 +843,16 @@
           <w:tcPr>
             <w:tcW w:w="3748" w:type="dxa"/>
             <w:tcBorders>
-              <w:left w:val="single" w:sz="2" w:space="0" w:color="000001"/>
-              <w:bottom w:val="single" w:sz="2" w:space="0" w:color="000001"/>
-              <w:right w:val="single" w:sz="2" w:space="0" w:color="000001"/>
-              <w:insideH w:val="single" w:sz="2" w:space="0" w:color="000001"/>
-              <w:insideV w:val="single" w:sz="2" w:space="0" w:color="000001"/>
-            </w:tcBorders>
-            <w:shd w:fill="auto" w:val="clear"/>
-            <w:tcMar>
-              <w:left w:w="42" w:type="dxa"/>
+              <w:top w:val="single" w:sz="2" w:space="0" w:color="000001"/>
+              <w:left w:val="single" w:sz="2" w:space="0" w:color="000001"/>
+              <w:bottom w:val="single" w:sz="2" w:space="0" w:color="000001"/>
+              <w:right w:val="single" w:sz="2" w:space="0" w:color="000001"/>
+              <w:insideH w:val="single" w:sz="2" w:space="0" w:color="000001"/>
+              <w:insideV w:val="single" w:sz="2" w:space="0" w:color="000001"/>
+            </w:tcBorders>
+            <w:shd w:fill="auto" w:val="clear"/>
+            <w:tcMar>
+              <w:left w:w="39" w:type="dxa"/>
             </w:tcMar>
           </w:tcPr>
           <w:p>
@@ -908,15 +871,16 @@
           <w:tcPr>
             <w:tcW w:w="2521" w:type="dxa"/>
             <w:tcBorders>
-              <w:left w:val="single" w:sz="2" w:space="0" w:color="000001"/>
-              <w:bottom w:val="single" w:sz="2" w:space="0" w:color="000001"/>
-              <w:right w:val="single" w:sz="2" w:space="0" w:color="000001"/>
-              <w:insideH w:val="single" w:sz="2" w:space="0" w:color="000001"/>
-              <w:insideV w:val="single" w:sz="2" w:space="0" w:color="000001"/>
-            </w:tcBorders>
-            <w:shd w:fill="auto" w:val="clear"/>
-            <w:tcMar>
-              <w:left w:w="42" w:type="dxa"/>
+              <w:top w:val="single" w:sz="2" w:space="0" w:color="000001"/>
+              <w:left w:val="single" w:sz="2" w:space="0" w:color="000001"/>
+              <w:bottom w:val="single" w:sz="2" w:space="0" w:color="000001"/>
+              <w:right w:val="single" w:sz="2" w:space="0" w:color="000001"/>
+              <w:insideH w:val="single" w:sz="2" w:space="0" w:color="000001"/>
+              <w:insideV w:val="single" w:sz="2" w:space="0" w:color="000001"/>
+            </w:tcBorders>
+            <w:shd w:fill="auto" w:val="clear"/>
+            <w:tcMar>
+              <w:left w:w="39" w:type="dxa"/>
             </w:tcMar>
           </w:tcPr>
           <w:p>
@@ -935,15 +899,16 @@
           <w:tcPr>
             <w:tcW w:w="2523" w:type="dxa"/>
             <w:tcBorders>
-              <w:left w:val="single" w:sz="2" w:space="0" w:color="000001"/>
-              <w:bottom w:val="single" w:sz="2" w:space="0" w:color="000001"/>
-              <w:right w:val="single" w:sz="2" w:space="0" w:color="000001"/>
-              <w:insideH w:val="single" w:sz="2" w:space="0" w:color="000001"/>
-              <w:insideV w:val="single" w:sz="2" w:space="0" w:color="000001"/>
-            </w:tcBorders>
-            <w:shd w:fill="auto" w:val="clear"/>
-            <w:tcMar>
-              <w:left w:w="42" w:type="dxa"/>
+              <w:top w:val="single" w:sz="2" w:space="0" w:color="000001"/>
+              <w:left w:val="single" w:sz="2" w:space="0" w:color="000001"/>
+              <w:bottom w:val="single" w:sz="2" w:space="0" w:color="000001"/>
+              <w:right w:val="single" w:sz="2" w:space="0" w:color="000001"/>
+              <w:insideH w:val="single" w:sz="2" w:space="0" w:color="000001"/>
+              <w:insideV w:val="single" w:sz="2" w:space="0" w:color="000001"/>
+            </w:tcBorders>
+            <w:shd w:fill="auto" w:val="clear"/>
+            <w:tcMar>
+              <w:left w:w="39" w:type="dxa"/>
             </w:tcMar>
           </w:tcPr>
           <w:p>
@@ -962,15 +927,16 @@
           <w:tcPr>
             <w:tcW w:w="2523" w:type="dxa"/>
             <w:tcBorders>
-              <w:left w:val="single" w:sz="2" w:space="0" w:color="000001"/>
-              <w:bottom w:val="single" w:sz="2" w:space="0" w:color="000001"/>
-              <w:right w:val="single" w:sz="2" w:space="0" w:color="000001"/>
-              <w:insideH w:val="single" w:sz="2" w:space="0" w:color="000001"/>
-              <w:insideV w:val="single" w:sz="2" w:space="0" w:color="000001"/>
-            </w:tcBorders>
-            <w:shd w:fill="auto" w:val="clear"/>
-            <w:tcMar>
-              <w:left w:w="42" w:type="dxa"/>
+              <w:top w:val="single" w:sz="2" w:space="0" w:color="000001"/>
+              <w:left w:val="single" w:sz="2" w:space="0" w:color="000001"/>
+              <w:bottom w:val="single" w:sz="2" w:space="0" w:color="000001"/>
+              <w:right w:val="single" w:sz="2" w:space="0" w:color="000001"/>
+              <w:insideH w:val="single" w:sz="2" w:space="0" w:color="000001"/>
+              <w:insideV w:val="single" w:sz="2" w:space="0" w:color="000001"/>
+            </w:tcBorders>
+            <w:shd w:fill="auto" w:val="clear"/>
+            <w:tcMar>
+              <w:left w:w="39" w:type="dxa"/>
             </w:tcMar>
           </w:tcPr>
           <w:p>
@@ -989,15 +955,16 @@
           <w:tcPr>
             <w:tcW w:w="2528" w:type="dxa"/>
             <w:tcBorders>
-              <w:left w:val="single" w:sz="2" w:space="0" w:color="000001"/>
-              <w:bottom w:val="single" w:sz="2" w:space="0" w:color="000001"/>
-              <w:right w:val="single" w:sz="2" w:space="0" w:color="000001"/>
-              <w:insideH w:val="single" w:sz="2" w:space="0" w:color="000001"/>
-              <w:insideV w:val="single" w:sz="2" w:space="0" w:color="000001"/>
-            </w:tcBorders>
-            <w:shd w:fill="auto" w:val="clear"/>
-            <w:tcMar>
-              <w:left w:w="42" w:type="dxa"/>
+              <w:top w:val="single" w:sz="2" w:space="0" w:color="000001"/>
+              <w:left w:val="single" w:sz="2" w:space="0" w:color="000001"/>
+              <w:bottom w:val="single" w:sz="2" w:space="0" w:color="000001"/>
+              <w:right w:val="single" w:sz="2" w:space="0" w:color="000001"/>
+              <w:insideH w:val="single" w:sz="2" w:space="0" w:color="000001"/>
+              <w:insideV w:val="single" w:sz="2" w:space="0" w:color="000001"/>
+            </w:tcBorders>
+            <w:shd w:fill="auto" w:val="clear"/>
+            <w:tcMar>
+              <w:left w:w="39" w:type="dxa"/>
             </w:tcMar>
           </w:tcPr>
           <w:p>
@@ -1019,15 +986,16 @@
           <w:tcPr>
             <w:tcW w:w="1299" w:type="dxa"/>
             <w:tcBorders>
-              <w:left w:val="single" w:sz="2" w:space="0" w:color="000001"/>
-              <w:bottom w:val="single" w:sz="2" w:space="0" w:color="000001"/>
-              <w:right w:val="single" w:sz="2" w:space="0" w:color="000001"/>
-              <w:insideH w:val="single" w:sz="2" w:space="0" w:color="000001"/>
-              <w:insideV w:val="single" w:sz="2" w:space="0" w:color="000001"/>
-            </w:tcBorders>
-            <w:shd w:fill="auto" w:val="clear"/>
-            <w:tcMar>
-              <w:left w:w="42" w:type="dxa"/>
+              <w:top w:val="single" w:sz="2" w:space="0" w:color="000001"/>
+              <w:left w:val="single" w:sz="2" w:space="0" w:color="000001"/>
+              <w:bottom w:val="single" w:sz="2" w:space="0" w:color="000001"/>
+              <w:right w:val="single" w:sz="2" w:space="0" w:color="000001"/>
+              <w:insideH w:val="single" w:sz="2" w:space="0" w:color="000001"/>
+              <w:insideV w:val="single" w:sz="2" w:space="0" w:color="000001"/>
+            </w:tcBorders>
+            <w:shd w:fill="auto" w:val="clear"/>
+            <w:tcMar>
+              <w:left w:w="39" w:type="dxa"/>
             </w:tcMar>
           </w:tcPr>
           <w:p>
@@ -1046,15 +1014,16 @@
           <w:tcPr>
             <w:tcW w:w="3748" w:type="dxa"/>
             <w:tcBorders>
-              <w:left w:val="single" w:sz="2" w:space="0" w:color="000001"/>
-              <w:bottom w:val="single" w:sz="2" w:space="0" w:color="000001"/>
-              <w:right w:val="single" w:sz="2" w:space="0" w:color="000001"/>
-              <w:insideH w:val="single" w:sz="2" w:space="0" w:color="000001"/>
-              <w:insideV w:val="single" w:sz="2" w:space="0" w:color="000001"/>
-            </w:tcBorders>
-            <w:shd w:fill="auto" w:val="clear"/>
-            <w:tcMar>
-              <w:left w:w="42" w:type="dxa"/>
+              <w:top w:val="single" w:sz="2" w:space="0" w:color="000001"/>
+              <w:left w:val="single" w:sz="2" w:space="0" w:color="000001"/>
+              <w:bottom w:val="single" w:sz="2" w:space="0" w:color="000001"/>
+              <w:right w:val="single" w:sz="2" w:space="0" w:color="000001"/>
+              <w:insideH w:val="single" w:sz="2" w:space="0" w:color="000001"/>
+              <w:insideV w:val="single" w:sz="2" w:space="0" w:color="000001"/>
+            </w:tcBorders>
+            <w:shd w:fill="auto" w:val="clear"/>
+            <w:tcMar>
+              <w:left w:w="39" w:type="dxa"/>
             </w:tcMar>
           </w:tcPr>
           <w:p>
@@ -1073,34 +1042,27 @@
           <w:tcPr>
             <w:tcW w:w="2521" w:type="dxa"/>
             <w:tcBorders>
-              <w:left w:val="single" w:sz="2" w:space="0" w:color="000001"/>
-              <w:bottom w:val="single" w:sz="2" w:space="0" w:color="000001"/>
-              <w:right w:val="single" w:sz="2" w:space="0" w:color="000001"/>
-              <w:insideH w:val="single" w:sz="2" w:space="0" w:color="000001"/>
-              <w:insideV w:val="single" w:sz="2" w:space="0" w:color="000001"/>
-            </w:tcBorders>
-            <w:shd w:fill="auto" w:val="clear"/>
-            <w:tcMar>
-              <w:left w:w="42" w:type="dxa"/>
-            </w:tcMar>
-          </w:tcPr>
-          <w:p>
-            <w:pPr>
-              <w:pStyle w:val="Normal"/>
-              <w:jc w:val="center"/>
-              <w:rPr/>
-            </w:pPr>
-            <w:r>
-              <w:rPr/>
-              <w:t>{</w:t>
-            </w:r>
-            <w:r>
-              <w:rPr/>
-              <w:t>d[i].values[i]</w:t>
-            </w:r>
-            <w:r>
-              <w:rPr/>
-              <w:t>.P}</w:t>
+              <w:top w:val="single" w:sz="2" w:space="0" w:color="000001"/>
+              <w:left w:val="single" w:sz="2" w:space="0" w:color="000001"/>
+              <w:bottom w:val="single" w:sz="2" w:space="0" w:color="000001"/>
+              <w:right w:val="single" w:sz="2" w:space="0" w:color="000001"/>
+              <w:insideH w:val="single" w:sz="2" w:space="0" w:color="000001"/>
+              <w:insideV w:val="single" w:sz="2" w:space="0" w:color="000001"/>
+            </w:tcBorders>
+            <w:shd w:fill="auto" w:val="clear"/>
+            <w:tcMar>
+              <w:left w:w="39" w:type="dxa"/>
+            </w:tcMar>
+          </w:tcPr>
+          <w:p>
+            <w:pPr>
+              <w:pStyle w:val="Normal"/>
+              <w:jc w:val="center"/>
+              <w:rPr/>
+            </w:pPr>
+            <w:r>
+              <w:rPr/>
+              <w:t>{d[i].values[i].P}</w:t>
             </w:r>
           </w:p>
         </w:tc>
@@ -1108,15 +1070,16 @@
           <w:tcPr>
             <w:tcW w:w="2523" w:type="dxa"/>
             <w:tcBorders>
-              <w:left w:val="single" w:sz="2" w:space="0" w:color="000001"/>
-              <w:bottom w:val="single" w:sz="2" w:space="0" w:color="000001"/>
-              <w:right w:val="single" w:sz="2" w:space="0" w:color="000001"/>
-              <w:insideH w:val="single" w:sz="2" w:space="0" w:color="000001"/>
-              <w:insideV w:val="single" w:sz="2" w:space="0" w:color="000001"/>
-            </w:tcBorders>
-            <w:shd w:fill="auto" w:val="clear"/>
-            <w:tcMar>
-              <w:left w:w="42" w:type="dxa"/>
+              <w:top w:val="single" w:sz="2" w:space="0" w:color="000001"/>
+              <w:left w:val="single" w:sz="2" w:space="0" w:color="000001"/>
+              <w:bottom w:val="single" w:sz="2" w:space="0" w:color="000001"/>
+              <w:right w:val="single" w:sz="2" w:space="0" w:color="000001"/>
+              <w:insideH w:val="single" w:sz="2" w:space="0" w:color="000001"/>
+              <w:insideV w:val="single" w:sz="2" w:space="0" w:color="000001"/>
+            </w:tcBorders>
+            <w:shd w:fill="auto" w:val="clear"/>
+            <w:tcMar>
+              <w:left w:w="39" w:type="dxa"/>
             </w:tcMar>
           </w:tcPr>
           <w:p>
@@ -1135,15 +1098,16 @@
           <w:tcPr>
             <w:tcW w:w="2523" w:type="dxa"/>
             <w:tcBorders>
-              <w:left w:val="single" w:sz="2" w:space="0" w:color="000001"/>
-              <w:bottom w:val="single" w:sz="2" w:space="0" w:color="000001"/>
-              <w:right w:val="single" w:sz="2" w:space="0" w:color="000001"/>
-              <w:insideH w:val="single" w:sz="2" w:space="0" w:color="000001"/>
-              <w:insideV w:val="single" w:sz="2" w:space="0" w:color="000001"/>
-            </w:tcBorders>
-            <w:shd w:fill="auto" w:val="clear"/>
-            <w:tcMar>
-              <w:left w:w="42" w:type="dxa"/>
+              <w:top w:val="single" w:sz="2" w:space="0" w:color="000001"/>
+              <w:left w:val="single" w:sz="2" w:space="0" w:color="000001"/>
+              <w:bottom w:val="single" w:sz="2" w:space="0" w:color="000001"/>
+              <w:right w:val="single" w:sz="2" w:space="0" w:color="000001"/>
+              <w:insideH w:val="single" w:sz="2" w:space="0" w:color="000001"/>
+              <w:insideV w:val="single" w:sz="2" w:space="0" w:color="000001"/>
+            </w:tcBorders>
+            <w:shd w:fill="auto" w:val="clear"/>
+            <w:tcMar>
+              <w:left w:w="39" w:type="dxa"/>
             </w:tcMar>
           </w:tcPr>
           <w:p>
@@ -1162,34 +1126,27 @@
           <w:tcPr>
             <w:tcW w:w="2528" w:type="dxa"/>
             <w:tcBorders>
-              <w:left w:val="single" w:sz="2" w:space="0" w:color="000001"/>
-              <w:bottom w:val="single" w:sz="2" w:space="0" w:color="000001"/>
-              <w:right w:val="single" w:sz="2" w:space="0" w:color="000001"/>
-              <w:insideH w:val="single" w:sz="2" w:space="0" w:color="000001"/>
-              <w:insideV w:val="single" w:sz="2" w:space="0" w:color="000001"/>
-            </w:tcBorders>
-            <w:shd w:fill="auto" w:val="clear"/>
-            <w:tcMar>
-              <w:left w:w="42" w:type="dxa"/>
-            </w:tcMar>
-          </w:tcPr>
-          <w:p>
-            <w:pPr>
-              <w:pStyle w:val="Normal"/>
-              <w:jc w:val="center"/>
-              <w:rPr/>
-            </w:pPr>
-            <w:r>
-              <w:rPr/>
-              <w:t>{d</w:t>
-            </w:r>
-            <w:r>
-              <w:rPr/>
-              <w:t>[i].values[i]</w:t>
-            </w:r>
-            <w:r>
-              <w:rPr/>
-              <w:t>.Ts1}</w:t>
+              <w:top w:val="single" w:sz="2" w:space="0" w:color="000001"/>
+              <w:left w:val="single" w:sz="2" w:space="0" w:color="000001"/>
+              <w:bottom w:val="single" w:sz="2" w:space="0" w:color="000001"/>
+              <w:right w:val="single" w:sz="2" w:space="0" w:color="000001"/>
+              <w:insideH w:val="single" w:sz="2" w:space="0" w:color="000001"/>
+              <w:insideV w:val="single" w:sz="2" w:space="0" w:color="000001"/>
+            </w:tcBorders>
+            <w:shd w:fill="auto" w:val="clear"/>
+            <w:tcMar>
+              <w:left w:w="39" w:type="dxa"/>
+            </w:tcMar>
+          </w:tcPr>
+          <w:p>
+            <w:pPr>
+              <w:pStyle w:val="Normal"/>
+              <w:jc w:val="center"/>
+              <w:rPr/>
+            </w:pPr>
+            <w:r>
+              <w:rPr/>
+              <w:t>{d[i].values[i].Ts1}</w:t>
             </w:r>
           </w:p>
         </w:tc>
@@ -1200,15 +1157,16 @@
           <w:tcPr>
             <w:tcW w:w="1299" w:type="dxa"/>
             <w:tcBorders>
-              <w:left w:val="single" w:sz="2" w:space="0" w:color="000001"/>
-              <w:bottom w:val="single" w:sz="2" w:space="0" w:color="000001"/>
-              <w:right w:val="single" w:sz="2" w:space="0" w:color="000001"/>
-              <w:insideH w:val="single" w:sz="2" w:space="0" w:color="000001"/>
-              <w:insideV w:val="single" w:sz="2" w:space="0" w:color="000001"/>
-            </w:tcBorders>
-            <w:shd w:fill="auto" w:val="clear"/>
-            <w:tcMar>
-              <w:left w:w="42" w:type="dxa"/>
+              <w:top w:val="single" w:sz="2" w:space="0" w:color="000001"/>
+              <w:left w:val="single" w:sz="2" w:space="0" w:color="000001"/>
+              <w:bottom w:val="single" w:sz="2" w:space="0" w:color="000001"/>
+              <w:right w:val="single" w:sz="2" w:space="0" w:color="000001"/>
+              <w:insideH w:val="single" w:sz="2" w:space="0" w:color="000001"/>
+              <w:insideV w:val="single" w:sz="2" w:space="0" w:color="000001"/>
+            </w:tcBorders>
+            <w:shd w:fill="auto" w:val="clear"/>
+            <w:tcMar>
+              <w:left w:w="39" w:type="dxa"/>
             </w:tcMar>
           </w:tcPr>
           <w:p>
@@ -1227,15 +1185,16 @@
           <w:tcPr>
             <w:tcW w:w="3748" w:type="dxa"/>
             <w:tcBorders>
-              <w:left w:val="single" w:sz="2" w:space="0" w:color="000001"/>
-              <w:bottom w:val="single" w:sz="2" w:space="0" w:color="000001"/>
-              <w:right w:val="single" w:sz="2" w:space="0" w:color="000001"/>
-              <w:insideH w:val="single" w:sz="2" w:space="0" w:color="000001"/>
-              <w:insideV w:val="single" w:sz="2" w:space="0" w:color="000001"/>
-            </w:tcBorders>
-            <w:shd w:fill="auto" w:val="clear"/>
-            <w:tcMar>
-              <w:left w:w="42" w:type="dxa"/>
+              <w:top w:val="single" w:sz="2" w:space="0" w:color="000001"/>
+              <w:left w:val="single" w:sz="2" w:space="0" w:color="000001"/>
+              <w:bottom w:val="single" w:sz="2" w:space="0" w:color="000001"/>
+              <w:right w:val="single" w:sz="2" w:space="0" w:color="000001"/>
+              <w:insideH w:val="single" w:sz="2" w:space="0" w:color="000001"/>
+              <w:insideV w:val="single" w:sz="2" w:space="0" w:color="000001"/>
+            </w:tcBorders>
+            <w:shd w:fill="auto" w:val="clear"/>
+            <w:tcMar>
+              <w:left w:w="39" w:type="dxa"/>
             </w:tcMar>
           </w:tcPr>
           <w:p>
@@ -1254,34 +1213,27 @@
           <w:tcPr>
             <w:tcW w:w="2521" w:type="dxa"/>
             <w:tcBorders>
-              <w:left w:val="single" w:sz="2" w:space="0" w:color="000001"/>
-              <w:bottom w:val="single" w:sz="2" w:space="0" w:color="000001"/>
-              <w:right w:val="single" w:sz="2" w:space="0" w:color="000001"/>
-              <w:insideH w:val="single" w:sz="2" w:space="0" w:color="000001"/>
-              <w:insideV w:val="single" w:sz="2" w:space="0" w:color="000001"/>
-            </w:tcBorders>
-            <w:shd w:fill="auto" w:val="clear"/>
-            <w:tcMar>
-              <w:left w:w="42" w:type="dxa"/>
-            </w:tcMar>
-          </w:tcPr>
-          <w:p>
-            <w:pPr>
-              <w:pStyle w:val="Normal"/>
-              <w:jc w:val="center"/>
-              <w:rPr/>
-            </w:pPr>
-            <w:r>
-              <w:rPr/>
-              <w:t>{d</w:t>
-            </w:r>
-            <w:r>
-              <w:rPr/>
-              <w:t>[i].values[i]</w:t>
-            </w:r>
-            <w:r>
-              <w:rPr/>
-              <w:t>.Tout}</w:t>
+              <w:top w:val="single" w:sz="2" w:space="0" w:color="000001"/>
+              <w:left w:val="single" w:sz="2" w:space="0" w:color="000001"/>
+              <w:bottom w:val="single" w:sz="2" w:space="0" w:color="000001"/>
+              <w:right w:val="single" w:sz="2" w:space="0" w:color="000001"/>
+              <w:insideH w:val="single" w:sz="2" w:space="0" w:color="000001"/>
+              <w:insideV w:val="single" w:sz="2" w:space="0" w:color="000001"/>
+            </w:tcBorders>
+            <w:shd w:fill="auto" w:val="clear"/>
+            <w:tcMar>
+              <w:left w:w="39" w:type="dxa"/>
+            </w:tcMar>
+          </w:tcPr>
+          <w:p>
+            <w:pPr>
+              <w:pStyle w:val="Normal"/>
+              <w:jc w:val="center"/>
+              <w:rPr/>
+            </w:pPr>
+            <w:r>
+              <w:rPr/>
+              <w:t>{d[i].values[i].Tout}</w:t>
             </w:r>
           </w:p>
         </w:tc>
@@ -1289,15 +1241,16 @@
           <w:tcPr>
             <w:tcW w:w="2523" w:type="dxa"/>
             <w:tcBorders>
-              <w:left w:val="single" w:sz="2" w:space="0" w:color="000001"/>
-              <w:bottom w:val="single" w:sz="2" w:space="0" w:color="000001"/>
-              <w:right w:val="single" w:sz="2" w:space="0" w:color="000001"/>
-              <w:insideH w:val="single" w:sz="2" w:space="0" w:color="000001"/>
-              <w:insideV w:val="single" w:sz="2" w:space="0" w:color="000001"/>
-            </w:tcBorders>
-            <w:shd w:fill="auto" w:val="clear"/>
-            <w:tcMar>
-              <w:left w:w="42" w:type="dxa"/>
+              <w:top w:val="single" w:sz="2" w:space="0" w:color="000001"/>
+              <w:left w:val="single" w:sz="2" w:space="0" w:color="000001"/>
+              <w:bottom w:val="single" w:sz="2" w:space="0" w:color="000001"/>
+              <w:right w:val="single" w:sz="2" w:space="0" w:color="000001"/>
+              <w:insideH w:val="single" w:sz="2" w:space="0" w:color="000001"/>
+              <w:insideV w:val="single" w:sz="2" w:space="0" w:color="000001"/>
+            </w:tcBorders>
+            <w:shd w:fill="auto" w:val="clear"/>
+            <w:tcMar>
+              <w:left w:w="39" w:type="dxa"/>
             </w:tcMar>
           </w:tcPr>
           <w:p>
@@ -1316,15 +1269,16 @@
           <w:tcPr>
             <w:tcW w:w="2523" w:type="dxa"/>
             <w:tcBorders>
-              <w:left w:val="single" w:sz="2" w:space="0" w:color="000001"/>
-              <w:bottom w:val="single" w:sz="2" w:space="0" w:color="000001"/>
-              <w:right w:val="single" w:sz="2" w:space="0" w:color="000001"/>
-              <w:insideH w:val="single" w:sz="2" w:space="0" w:color="000001"/>
-              <w:insideV w:val="single" w:sz="2" w:space="0" w:color="000001"/>
-            </w:tcBorders>
-            <w:shd w:fill="auto" w:val="clear"/>
-            <w:tcMar>
-              <w:left w:w="42" w:type="dxa"/>
+              <w:top w:val="single" w:sz="2" w:space="0" w:color="000001"/>
+              <w:left w:val="single" w:sz="2" w:space="0" w:color="000001"/>
+              <w:bottom w:val="single" w:sz="2" w:space="0" w:color="000001"/>
+              <w:right w:val="single" w:sz="2" w:space="0" w:color="000001"/>
+              <w:insideH w:val="single" w:sz="2" w:space="0" w:color="000001"/>
+              <w:insideV w:val="single" w:sz="2" w:space="0" w:color="000001"/>
+            </w:tcBorders>
+            <w:shd w:fill="auto" w:val="clear"/>
+            <w:tcMar>
+              <w:left w:w="39" w:type="dxa"/>
             </w:tcMar>
           </w:tcPr>
           <w:p>
@@ -1343,34 +1297,27 @@
           <w:tcPr>
             <w:tcW w:w="2528" w:type="dxa"/>
             <w:tcBorders>
-              <w:left w:val="single" w:sz="2" w:space="0" w:color="000001"/>
-              <w:bottom w:val="single" w:sz="2" w:space="0" w:color="000001"/>
-              <w:right w:val="single" w:sz="2" w:space="0" w:color="000001"/>
-              <w:insideH w:val="single" w:sz="2" w:space="0" w:color="000001"/>
-              <w:insideV w:val="single" w:sz="2" w:space="0" w:color="000001"/>
-            </w:tcBorders>
-            <w:shd w:fill="auto" w:val="clear"/>
-            <w:tcMar>
-              <w:left w:w="42" w:type="dxa"/>
-            </w:tcMar>
-          </w:tcPr>
-          <w:p>
-            <w:pPr>
-              <w:pStyle w:val="Normal"/>
-              <w:jc w:val="center"/>
-              <w:rPr/>
-            </w:pPr>
-            <w:r>
-              <w:rPr/>
-              <w:t>{d</w:t>
-            </w:r>
-            <w:r>
-              <w:rPr/>
-              <w:t>[i].values[i]</w:t>
-            </w:r>
-            <w:r>
-              <w:rPr/>
-              <w:t>.Ts2}</w:t>
+              <w:top w:val="single" w:sz="2" w:space="0" w:color="000001"/>
+              <w:left w:val="single" w:sz="2" w:space="0" w:color="000001"/>
+              <w:bottom w:val="single" w:sz="2" w:space="0" w:color="000001"/>
+              <w:right w:val="single" w:sz="2" w:space="0" w:color="000001"/>
+              <w:insideH w:val="single" w:sz="2" w:space="0" w:color="000001"/>
+              <w:insideV w:val="single" w:sz="2" w:space="0" w:color="000001"/>
+            </w:tcBorders>
+            <w:shd w:fill="auto" w:val="clear"/>
+            <w:tcMar>
+              <w:left w:w="39" w:type="dxa"/>
+            </w:tcMar>
+          </w:tcPr>
+          <w:p>
+            <w:pPr>
+              <w:pStyle w:val="Normal"/>
+              <w:jc w:val="center"/>
+              <w:rPr/>
+            </w:pPr>
+            <w:r>
+              <w:rPr/>
+              <w:t>{d[i].values[i].Ts2}</w:t>
             </w:r>
           </w:p>
         </w:tc>
@@ -1381,15 +1328,16 @@
           <w:tcPr>
             <w:tcW w:w="1299" w:type="dxa"/>
             <w:tcBorders>
-              <w:left w:val="single" w:sz="2" w:space="0" w:color="000001"/>
-              <w:bottom w:val="single" w:sz="2" w:space="0" w:color="000001"/>
-              <w:right w:val="single" w:sz="2" w:space="0" w:color="000001"/>
-              <w:insideH w:val="single" w:sz="2" w:space="0" w:color="000001"/>
-              <w:insideV w:val="single" w:sz="2" w:space="0" w:color="000001"/>
-            </w:tcBorders>
-            <w:shd w:fill="auto" w:val="clear"/>
-            <w:tcMar>
-              <w:left w:w="42" w:type="dxa"/>
+              <w:top w:val="single" w:sz="2" w:space="0" w:color="000001"/>
+              <w:left w:val="single" w:sz="2" w:space="0" w:color="000001"/>
+              <w:bottom w:val="single" w:sz="2" w:space="0" w:color="000001"/>
+              <w:right w:val="single" w:sz="2" w:space="0" w:color="000001"/>
+              <w:insideH w:val="single" w:sz="2" w:space="0" w:color="000001"/>
+              <w:insideV w:val="single" w:sz="2" w:space="0" w:color="000001"/>
+            </w:tcBorders>
+            <w:shd w:fill="auto" w:val="clear"/>
+            <w:tcMar>
+              <w:left w:w="39" w:type="dxa"/>
             </w:tcMar>
           </w:tcPr>
           <w:p>
@@ -1408,15 +1356,16 @@
           <w:tcPr>
             <w:tcW w:w="3748" w:type="dxa"/>
             <w:tcBorders>
-              <w:left w:val="single" w:sz="2" w:space="0" w:color="000001"/>
-              <w:bottom w:val="single" w:sz="2" w:space="0" w:color="000001"/>
-              <w:right w:val="single" w:sz="2" w:space="0" w:color="000001"/>
-              <w:insideH w:val="single" w:sz="2" w:space="0" w:color="000001"/>
-              <w:insideV w:val="single" w:sz="2" w:space="0" w:color="000001"/>
-            </w:tcBorders>
-            <w:shd w:fill="auto" w:val="clear"/>
-            <w:tcMar>
-              <w:left w:w="42" w:type="dxa"/>
+              <w:top w:val="single" w:sz="2" w:space="0" w:color="000001"/>
+              <w:left w:val="single" w:sz="2" w:space="0" w:color="000001"/>
+              <w:bottom w:val="single" w:sz="2" w:space="0" w:color="000001"/>
+              <w:right w:val="single" w:sz="2" w:space="0" w:color="000001"/>
+              <w:insideH w:val="single" w:sz="2" w:space="0" w:color="000001"/>
+              <w:insideV w:val="single" w:sz="2" w:space="0" w:color="000001"/>
+            </w:tcBorders>
+            <w:shd w:fill="auto" w:val="clear"/>
+            <w:tcMar>
+              <w:left w:w="39" w:type="dxa"/>
             </w:tcMar>
           </w:tcPr>
           <w:p>
@@ -1435,34 +1384,27 @@
           <w:tcPr>
             <w:tcW w:w="2521" w:type="dxa"/>
             <w:tcBorders>
-              <w:left w:val="single" w:sz="2" w:space="0" w:color="000001"/>
-              <w:bottom w:val="single" w:sz="2" w:space="0" w:color="000001"/>
-              <w:right w:val="single" w:sz="2" w:space="0" w:color="000001"/>
-              <w:insideH w:val="single" w:sz="2" w:space="0" w:color="000001"/>
-              <w:insideV w:val="single" w:sz="2" w:space="0" w:color="000001"/>
-            </w:tcBorders>
-            <w:shd w:fill="auto" w:val="clear"/>
-            <w:tcMar>
-              <w:left w:w="42" w:type="dxa"/>
-            </w:tcMar>
-          </w:tcPr>
-          <w:p>
-            <w:pPr>
-              <w:pStyle w:val="Normal"/>
-              <w:jc w:val="center"/>
-              <w:rPr/>
-            </w:pPr>
-            <w:r>
-              <w:rPr/>
-              <w:t>{d</w:t>
-            </w:r>
-            <w:r>
-              <w:rPr/>
-              <w:t>[i].values[i]</w:t>
-            </w:r>
-            <w:r>
-              <w:rPr/>
-              <w:t>.Hout}</w:t>
+              <w:top w:val="single" w:sz="2" w:space="0" w:color="000001"/>
+              <w:left w:val="single" w:sz="2" w:space="0" w:color="000001"/>
+              <w:bottom w:val="single" w:sz="2" w:space="0" w:color="000001"/>
+              <w:right w:val="single" w:sz="2" w:space="0" w:color="000001"/>
+              <w:insideH w:val="single" w:sz="2" w:space="0" w:color="000001"/>
+              <w:insideV w:val="single" w:sz="2" w:space="0" w:color="000001"/>
+            </w:tcBorders>
+            <w:shd w:fill="auto" w:val="clear"/>
+            <w:tcMar>
+              <w:left w:w="39" w:type="dxa"/>
+            </w:tcMar>
+          </w:tcPr>
+          <w:p>
+            <w:pPr>
+              <w:pStyle w:val="Normal"/>
+              <w:jc w:val="center"/>
+              <w:rPr/>
+            </w:pPr>
+            <w:r>
+              <w:rPr/>
+              <w:t>{d[i].values[i].Hout}</w:t>
             </w:r>
           </w:p>
         </w:tc>
@@ -1470,15 +1412,16 @@
           <w:tcPr>
             <w:tcW w:w="2523" w:type="dxa"/>
             <w:tcBorders>
-              <w:left w:val="single" w:sz="2" w:space="0" w:color="000001"/>
-              <w:bottom w:val="single" w:sz="2" w:space="0" w:color="000001"/>
-              <w:right w:val="single" w:sz="2" w:space="0" w:color="000001"/>
-              <w:insideH w:val="single" w:sz="2" w:space="0" w:color="000001"/>
-              <w:insideV w:val="single" w:sz="2" w:space="0" w:color="000001"/>
-            </w:tcBorders>
-            <w:shd w:fill="auto" w:val="clear"/>
-            <w:tcMar>
-              <w:left w:w="42" w:type="dxa"/>
+              <w:top w:val="single" w:sz="2" w:space="0" w:color="000001"/>
+              <w:left w:val="single" w:sz="2" w:space="0" w:color="000001"/>
+              <w:bottom w:val="single" w:sz="2" w:space="0" w:color="000001"/>
+              <w:right w:val="single" w:sz="2" w:space="0" w:color="000001"/>
+              <w:insideH w:val="single" w:sz="2" w:space="0" w:color="000001"/>
+              <w:insideV w:val="single" w:sz="2" w:space="0" w:color="000001"/>
+            </w:tcBorders>
+            <w:shd w:fill="auto" w:val="clear"/>
+            <w:tcMar>
+              <w:left w:w="39" w:type="dxa"/>
             </w:tcMar>
           </w:tcPr>
           <w:p>
@@ -1497,15 +1440,16 @@
           <w:tcPr>
             <w:tcW w:w="2523" w:type="dxa"/>
             <w:tcBorders>
-              <w:left w:val="single" w:sz="2" w:space="0" w:color="000001"/>
-              <w:bottom w:val="single" w:sz="2" w:space="0" w:color="000001"/>
-              <w:right w:val="single" w:sz="2" w:space="0" w:color="000001"/>
-              <w:insideH w:val="single" w:sz="2" w:space="0" w:color="000001"/>
-              <w:insideV w:val="single" w:sz="2" w:space="0" w:color="000001"/>
-            </w:tcBorders>
-            <w:shd w:fill="auto" w:val="clear"/>
-            <w:tcMar>
-              <w:left w:w="42" w:type="dxa"/>
+              <w:top w:val="single" w:sz="2" w:space="0" w:color="000001"/>
+              <w:left w:val="single" w:sz="2" w:space="0" w:color="000001"/>
+              <w:bottom w:val="single" w:sz="2" w:space="0" w:color="000001"/>
+              <w:right w:val="single" w:sz="2" w:space="0" w:color="000001"/>
+              <w:insideH w:val="single" w:sz="2" w:space="0" w:color="000001"/>
+              <w:insideV w:val="single" w:sz="2" w:space="0" w:color="000001"/>
+            </w:tcBorders>
+            <w:shd w:fill="auto" w:val="clear"/>
+            <w:tcMar>
+              <w:left w:w="39" w:type="dxa"/>
             </w:tcMar>
           </w:tcPr>
           <w:p>
@@ -1524,34 +1468,27 @@
           <w:tcPr>
             <w:tcW w:w="2528" w:type="dxa"/>
             <w:tcBorders>
-              <w:left w:val="single" w:sz="2" w:space="0" w:color="000001"/>
-              <w:bottom w:val="single" w:sz="2" w:space="0" w:color="000001"/>
-              <w:right w:val="single" w:sz="2" w:space="0" w:color="000001"/>
-              <w:insideH w:val="single" w:sz="2" w:space="0" w:color="000001"/>
-              <w:insideV w:val="single" w:sz="2" w:space="0" w:color="000001"/>
-            </w:tcBorders>
-            <w:shd w:fill="auto" w:val="clear"/>
-            <w:tcMar>
-              <w:left w:w="42" w:type="dxa"/>
-            </w:tcMar>
-          </w:tcPr>
-          <w:p>
-            <w:pPr>
-              <w:pStyle w:val="Normal"/>
-              <w:jc w:val="center"/>
-              <w:rPr/>
-            </w:pPr>
-            <w:r>
-              <w:rPr/>
-              <w:t>{d</w:t>
-            </w:r>
-            <w:r>
-              <w:rPr/>
-              <w:t>[i].values[i]</w:t>
-            </w:r>
-            <w:r>
-              <w:rPr/>
-              <w:t>.Ts3}</w:t>
+              <w:top w:val="single" w:sz="2" w:space="0" w:color="000001"/>
+              <w:left w:val="single" w:sz="2" w:space="0" w:color="000001"/>
+              <w:bottom w:val="single" w:sz="2" w:space="0" w:color="000001"/>
+              <w:right w:val="single" w:sz="2" w:space="0" w:color="000001"/>
+              <w:insideH w:val="single" w:sz="2" w:space="0" w:color="000001"/>
+              <w:insideV w:val="single" w:sz="2" w:space="0" w:color="000001"/>
+            </w:tcBorders>
+            <w:shd w:fill="auto" w:val="clear"/>
+            <w:tcMar>
+              <w:left w:w="39" w:type="dxa"/>
+            </w:tcMar>
+          </w:tcPr>
+          <w:p>
+            <w:pPr>
+              <w:pStyle w:val="Normal"/>
+              <w:jc w:val="center"/>
+              <w:rPr/>
+            </w:pPr>
+            <w:r>
+              <w:rPr/>
+              <w:t>{d[i].values[i].Ts3}</w:t>
             </w:r>
           </w:p>
         </w:tc>
@@ -1562,15 +1499,16 @@
           <w:tcPr>
             <w:tcW w:w="1299" w:type="dxa"/>
             <w:tcBorders>
-              <w:left w:val="single" w:sz="2" w:space="0" w:color="000001"/>
-              <w:bottom w:val="single" w:sz="2" w:space="0" w:color="000001"/>
-              <w:right w:val="single" w:sz="2" w:space="0" w:color="000001"/>
-              <w:insideH w:val="single" w:sz="2" w:space="0" w:color="000001"/>
-              <w:insideV w:val="single" w:sz="2" w:space="0" w:color="000001"/>
-            </w:tcBorders>
-            <w:shd w:fill="auto" w:val="clear"/>
-            <w:tcMar>
-              <w:left w:w="42" w:type="dxa"/>
+              <w:top w:val="single" w:sz="2" w:space="0" w:color="000001"/>
+              <w:left w:val="single" w:sz="2" w:space="0" w:color="000001"/>
+              <w:bottom w:val="single" w:sz="2" w:space="0" w:color="000001"/>
+              <w:right w:val="single" w:sz="2" w:space="0" w:color="000001"/>
+              <w:insideH w:val="single" w:sz="2" w:space="0" w:color="000001"/>
+              <w:insideV w:val="single" w:sz="2" w:space="0" w:color="000001"/>
+            </w:tcBorders>
+            <w:shd w:fill="auto" w:val="clear"/>
+            <w:tcMar>
+              <w:left w:w="39" w:type="dxa"/>
             </w:tcMar>
           </w:tcPr>
           <w:p>
@@ -1589,15 +1527,16 @@
           <w:tcPr>
             <w:tcW w:w="3748" w:type="dxa"/>
             <w:tcBorders>
-              <w:left w:val="single" w:sz="2" w:space="0" w:color="000001"/>
-              <w:bottom w:val="single" w:sz="2" w:space="0" w:color="000001"/>
-              <w:right w:val="single" w:sz="2" w:space="0" w:color="000001"/>
-              <w:insideH w:val="single" w:sz="2" w:space="0" w:color="000001"/>
-              <w:insideV w:val="single" w:sz="2" w:space="0" w:color="000001"/>
-            </w:tcBorders>
-            <w:shd w:fill="auto" w:val="clear"/>
-            <w:tcMar>
-              <w:left w:w="42" w:type="dxa"/>
+              <w:top w:val="single" w:sz="2" w:space="0" w:color="000001"/>
+              <w:left w:val="single" w:sz="2" w:space="0" w:color="000001"/>
+              <w:bottom w:val="single" w:sz="2" w:space="0" w:color="000001"/>
+              <w:right w:val="single" w:sz="2" w:space="0" w:color="000001"/>
+              <w:insideH w:val="single" w:sz="2" w:space="0" w:color="000001"/>
+              <w:insideV w:val="single" w:sz="2" w:space="0" w:color="000001"/>
+            </w:tcBorders>
+            <w:shd w:fill="auto" w:val="clear"/>
+            <w:tcMar>
+              <w:left w:w="39" w:type="dxa"/>
             </w:tcMar>
           </w:tcPr>
           <w:p>
@@ -1616,34 +1555,27 @@
           <w:tcPr>
             <w:tcW w:w="2521" w:type="dxa"/>
             <w:tcBorders>
-              <w:left w:val="single" w:sz="2" w:space="0" w:color="000001"/>
-              <w:bottom w:val="single" w:sz="2" w:space="0" w:color="000001"/>
-              <w:right w:val="single" w:sz="2" w:space="0" w:color="000001"/>
-              <w:insideH w:val="single" w:sz="2" w:space="0" w:color="000001"/>
-              <w:insideV w:val="single" w:sz="2" w:space="0" w:color="000001"/>
-            </w:tcBorders>
-            <w:shd w:fill="auto" w:val="clear"/>
-            <w:tcMar>
-              <w:left w:w="42" w:type="dxa"/>
-            </w:tcMar>
-          </w:tcPr>
-          <w:p>
-            <w:pPr>
-              <w:pStyle w:val="Normal"/>
-              <w:jc w:val="center"/>
-              <w:rPr/>
-            </w:pPr>
-            <w:r>
-              <w:rPr/>
-              <w:t>{d</w:t>
-            </w:r>
-            <w:r>
-              <w:rPr/>
-              <w:t>[i].values[i]</w:t>
-            </w:r>
-            <w:r>
-              <w:rPr/>
-              <w:t>.WindV}</w:t>
+              <w:top w:val="single" w:sz="2" w:space="0" w:color="000001"/>
+              <w:left w:val="single" w:sz="2" w:space="0" w:color="000001"/>
+              <w:bottom w:val="single" w:sz="2" w:space="0" w:color="000001"/>
+              <w:right w:val="single" w:sz="2" w:space="0" w:color="000001"/>
+              <w:insideH w:val="single" w:sz="2" w:space="0" w:color="000001"/>
+              <w:insideV w:val="single" w:sz="2" w:space="0" w:color="000001"/>
+            </w:tcBorders>
+            <w:shd w:fill="auto" w:val="clear"/>
+            <w:tcMar>
+              <w:left w:w="39" w:type="dxa"/>
+            </w:tcMar>
+          </w:tcPr>
+          <w:p>
+            <w:pPr>
+              <w:pStyle w:val="Normal"/>
+              <w:jc w:val="center"/>
+              <w:rPr/>
+            </w:pPr>
+            <w:r>
+              <w:rPr/>
+              <w:t>{d[i].values[i].WindV}</w:t>
             </w:r>
           </w:p>
         </w:tc>
@@ -1651,15 +1583,16 @@
           <w:tcPr>
             <w:tcW w:w="2523" w:type="dxa"/>
             <w:tcBorders>
-              <w:left w:val="single" w:sz="2" w:space="0" w:color="000001"/>
-              <w:bottom w:val="single" w:sz="2" w:space="0" w:color="000001"/>
-              <w:right w:val="single" w:sz="2" w:space="0" w:color="000001"/>
-              <w:insideH w:val="single" w:sz="2" w:space="0" w:color="000001"/>
-              <w:insideV w:val="single" w:sz="2" w:space="0" w:color="000001"/>
-            </w:tcBorders>
-            <w:shd w:fill="auto" w:val="clear"/>
-            <w:tcMar>
-              <w:left w:w="42" w:type="dxa"/>
+              <w:top w:val="single" w:sz="2" w:space="0" w:color="000001"/>
+              <w:left w:val="single" w:sz="2" w:space="0" w:color="000001"/>
+              <w:bottom w:val="single" w:sz="2" w:space="0" w:color="000001"/>
+              <w:right w:val="single" w:sz="2" w:space="0" w:color="000001"/>
+              <w:insideH w:val="single" w:sz="2" w:space="0" w:color="000001"/>
+              <w:insideV w:val="single" w:sz="2" w:space="0" w:color="000001"/>
+            </w:tcBorders>
+            <w:shd w:fill="auto" w:val="clear"/>
+            <w:tcMar>
+              <w:left w:w="39" w:type="dxa"/>
             </w:tcMar>
           </w:tcPr>
           <w:p>
@@ -1678,15 +1611,16 @@
           <w:tcPr>
             <w:tcW w:w="2523" w:type="dxa"/>
             <w:tcBorders>
-              <w:left w:val="single" w:sz="2" w:space="0" w:color="000001"/>
-              <w:bottom w:val="single" w:sz="2" w:space="0" w:color="000001"/>
-              <w:right w:val="single" w:sz="2" w:space="0" w:color="000001"/>
-              <w:insideH w:val="single" w:sz="2" w:space="0" w:color="000001"/>
-              <w:insideV w:val="single" w:sz="2" w:space="0" w:color="000001"/>
-            </w:tcBorders>
-            <w:shd w:fill="auto" w:val="clear"/>
-            <w:tcMar>
-              <w:left w:w="42" w:type="dxa"/>
+              <w:top w:val="single" w:sz="2" w:space="0" w:color="000001"/>
+              <w:left w:val="single" w:sz="2" w:space="0" w:color="000001"/>
+              <w:bottom w:val="single" w:sz="2" w:space="0" w:color="000001"/>
+              <w:right w:val="single" w:sz="2" w:space="0" w:color="000001"/>
+              <w:insideH w:val="single" w:sz="2" w:space="0" w:color="000001"/>
+              <w:insideV w:val="single" w:sz="2" w:space="0" w:color="000001"/>
+            </w:tcBorders>
+            <w:shd w:fill="auto" w:val="clear"/>
+            <w:tcMar>
+              <w:left w:w="39" w:type="dxa"/>
             </w:tcMar>
           </w:tcPr>
           <w:p>
@@ -1705,34 +1639,27 @@
           <w:tcPr>
             <w:tcW w:w="2528" w:type="dxa"/>
             <w:tcBorders>
-              <w:left w:val="single" w:sz="2" w:space="0" w:color="000001"/>
-              <w:bottom w:val="single" w:sz="2" w:space="0" w:color="000001"/>
-              <w:right w:val="single" w:sz="2" w:space="0" w:color="000001"/>
-              <w:insideH w:val="single" w:sz="2" w:space="0" w:color="000001"/>
-              <w:insideV w:val="single" w:sz="2" w:space="0" w:color="000001"/>
-            </w:tcBorders>
-            <w:shd w:fill="auto" w:val="clear"/>
-            <w:tcMar>
-              <w:left w:w="42" w:type="dxa"/>
-            </w:tcMar>
-          </w:tcPr>
-          <w:p>
-            <w:pPr>
-              <w:pStyle w:val="Normal"/>
-              <w:jc w:val="center"/>
-              <w:rPr/>
-            </w:pPr>
-            <w:r>
-              <w:rPr/>
-              <w:t>{d</w:t>
-            </w:r>
-            <w:r>
-              <w:rPr/>
-              <w:t>[i].values[i]</w:t>
-            </w:r>
-            <w:r>
-              <w:rPr/>
-              <w:t>.Tin}</w:t>
+              <w:top w:val="single" w:sz="2" w:space="0" w:color="000001"/>
+              <w:left w:val="single" w:sz="2" w:space="0" w:color="000001"/>
+              <w:bottom w:val="single" w:sz="2" w:space="0" w:color="000001"/>
+              <w:right w:val="single" w:sz="2" w:space="0" w:color="000001"/>
+              <w:insideH w:val="single" w:sz="2" w:space="0" w:color="000001"/>
+              <w:insideV w:val="single" w:sz="2" w:space="0" w:color="000001"/>
+            </w:tcBorders>
+            <w:shd w:fill="auto" w:val="clear"/>
+            <w:tcMar>
+              <w:left w:w="39" w:type="dxa"/>
+            </w:tcMar>
+          </w:tcPr>
+          <w:p>
+            <w:pPr>
+              <w:pStyle w:val="Normal"/>
+              <w:jc w:val="center"/>
+              <w:rPr/>
+            </w:pPr>
+            <w:r>
+              <w:rPr/>
+              <w:t>{d[i].values[i].Tin}</w:t>
             </w:r>
           </w:p>
         </w:tc>
@@ -1743,15 +1670,16 @@
           <w:tcPr>
             <w:tcW w:w="1299" w:type="dxa"/>
             <w:tcBorders>
-              <w:left w:val="single" w:sz="2" w:space="0" w:color="000001"/>
-              <w:bottom w:val="single" w:sz="2" w:space="0" w:color="000001"/>
-              <w:right w:val="single" w:sz="2" w:space="0" w:color="000001"/>
-              <w:insideH w:val="single" w:sz="2" w:space="0" w:color="000001"/>
-              <w:insideV w:val="single" w:sz="2" w:space="0" w:color="000001"/>
-            </w:tcBorders>
-            <w:shd w:fill="auto" w:val="clear"/>
-            <w:tcMar>
-              <w:left w:w="42" w:type="dxa"/>
+              <w:top w:val="single" w:sz="2" w:space="0" w:color="000001"/>
+              <w:left w:val="single" w:sz="2" w:space="0" w:color="000001"/>
+              <w:bottom w:val="single" w:sz="2" w:space="0" w:color="000001"/>
+              <w:right w:val="single" w:sz="2" w:space="0" w:color="000001"/>
+              <w:insideH w:val="single" w:sz="2" w:space="0" w:color="000001"/>
+              <w:insideV w:val="single" w:sz="2" w:space="0" w:color="000001"/>
+            </w:tcBorders>
+            <w:shd w:fill="auto" w:val="clear"/>
+            <w:tcMar>
+              <w:left w:w="39" w:type="dxa"/>
             </w:tcMar>
           </w:tcPr>
           <w:p>
@@ -1770,15 +1698,16 @@
           <w:tcPr>
             <w:tcW w:w="3748" w:type="dxa"/>
             <w:tcBorders>
-              <w:left w:val="single" w:sz="2" w:space="0" w:color="000001"/>
-              <w:bottom w:val="single" w:sz="2" w:space="0" w:color="000001"/>
-              <w:right w:val="single" w:sz="2" w:space="0" w:color="000001"/>
-              <w:insideH w:val="single" w:sz="2" w:space="0" w:color="000001"/>
-              <w:insideV w:val="single" w:sz="2" w:space="0" w:color="000001"/>
-            </w:tcBorders>
-            <w:shd w:fill="auto" w:val="clear"/>
-            <w:tcMar>
-              <w:left w:w="42" w:type="dxa"/>
+              <w:top w:val="single" w:sz="2" w:space="0" w:color="000001"/>
+              <w:left w:val="single" w:sz="2" w:space="0" w:color="000001"/>
+              <w:bottom w:val="single" w:sz="2" w:space="0" w:color="000001"/>
+              <w:right w:val="single" w:sz="2" w:space="0" w:color="000001"/>
+              <w:insideH w:val="single" w:sz="2" w:space="0" w:color="000001"/>
+              <w:insideV w:val="single" w:sz="2" w:space="0" w:color="000001"/>
+            </w:tcBorders>
+            <w:shd w:fill="auto" w:val="clear"/>
+            <w:tcMar>
+              <w:left w:w="39" w:type="dxa"/>
             </w:tcMar>
           </w:tcPr>
           <w:p>
@@ -1797,34 +1726,27 @@
           <w:tcPr>
             <w:tcW w:w="2521" w:type="dxa"/>
             <w:tcBorders>
-              <w:left w:val="single" w:sz="2" w:space="0" w:color="000001"/>
-              <w:bottom w:val="single" w:sz="2" w:space="0" w:color="000001"/>
-              <w:right w:val="single" w:sz="2" w:space="0" w:color="000001"/>
-              <w:insideH w:val="single" w:sz="2" w:space="0" w:color="000001"/>
-              <w:insideV w:val="single" w:sz="2" w:space="0" w:color="000001"/>
-            </w:tcBorders>
-            <w:shd w:fill="auto" w:val="clear"/>
-            <w:tcMar>
-              <w:left w:w="42" w:type="dxa"/>
-            </w:tcMar>
-          </w:tcPr>
-          <w:p>
-            <w:pPr>
-              <w:pStyle w:val="Normal"/>
-              <w:jc w:val="center"/>
-              <w:rPr/>
-            </w:pPr>
-            <w:r>
-              <w:rPr/>
-              <w:t>{d</w:t>
-            </w:r>
-            <w:r>
-              <w:rPr/>
-              <w:t>[i].values[i]</w:t>
-            </w:r>
-            <w:r>
-              <w:rPr/>
-              <w:t>.WindD}</w:t>
+              <w:top w:val="single" w:sz="2" w:space="0" w:color="000001"/>
+              <w:left w:val="single" w:sz="2" w:space="0" w:color="000001"/>
+              <w:bottom w:val="single" w:sz="2" w:space="0" w:color="000001"/>
+              <w:right w:val="single" w:sz="2" w:space="0" w:color="000001"/>
+              <w:insideH w:val="single" w:sz="2" w:space="0" w:color="000001"/>
+              <w:insideV w:val="single" w:sz="2" w:space="0" w:color="000001"/>
+            </w:tcBorders>
+            <w:shd w:fill="auto" w:val="clear"/>
+            <w:tcMar>
+              <w:left w:w="39" w:type="dxa"/>
+            </w:tcMar>
+          </w:tcPr>
+          <w:p>
+            <w:pPr>
+              <w:pStyle w:val="Normal"/>
+              <w:jc w:val="center"/>
+              <w:rPr/>
+            </w:pPr>
+            <w:r>
+              <w:rPr/>
+              <w:t>{d[i].values[i].WindD}</w:t>
             </w:r>
           </w:p>
         </w:tc>
@@ -1832,15 +1754,16 @@
           <w:tcPr>
             <w:tcW w:w="2523" w:type="dxa"/>
             <w:tcBorders>
-              <w:left w:val="single" w:sz="2" w:space="0" w:color="000001"/>
-              <w:bottom w:val="single" w:sz="2" w:space="0" w:color="000001"/>
-              <w:right w:val="single" w:sz="2" w:space="0" w:color="000001"/>
-              <w:insideH w:val="single" w:sz="2" w:space="0" w:color="000001"/>
-              <w:insideV w:val="single" w:sz="2" w:space="0" w:color="000001"/>
-            </w:tcBorders>
-            <w:shd w:fill="auto" w:val="clear"/>
-            <w:tcMar>
-              <w:left w:w="42" w:type="dxa"/>
+              <w:top w:val="single" w:sz="2" w:space="0" w:color="000001"/>
+              <w:left w:val="single" w:sz="2" w:space="0" w:color="000001"/>
+              <w:bottom w:val="single" w:sz="2" w:space="0" w:color="000001"/>
+              <w:right w:val="single" w:sz="2" w:space="0" w:color="000001"/>
+              <w:insideH w:val="single" w:sz="2" w:space="0" w:color="000001"/>
+              <w:insideV w:val="single" w:sz="2" w:space="0" w:color="000001"/>
+            </w:tcBorders>
+            <w:shd w:fill="auto" w:val="clear"/>
+            <w:tcMar>
+              <w:left w:w="39" w:type="dxa"/>
             </w:tcMar>
           </w:tcPr>
           <w:p>
@@ -1859,15 +1782,16 @@
           <w:tcPr>
             <w:tcW w:w="2523" w:type="dxa"/>
             <w:tcBorders>
-              <w:left w:val="single" w:sz="2" w:space="0" w:color="000001"/>
-              <w:bottom w:val="single" w:sz="2" w:space="0" w:color="000001"/>
-              <w:right w:val="single" w:sz="2" w:space="0" w:color="000001"/>
-              <w:insideH w:val="single" w:sz="2" w:space="0" w:color="000001"/>
-              <w:insideV w:val="single" w:sz="2" w:space="0" w:color="000001"/>
-            </w:tcBorders>
-            <w:shd w:fill="auto" w:val="clear"/>
-            <w:tcMar>
-              <w:left w:w="42" w:type="dxa"/>
+              <w:top w:val="single" w:sz="2" w:space="0" w:color="000001"/>
+              <w:left w:val="single" w:sz="2" w:space="0" w:color="000001"/>
+              <w:bottom w:val="single" w:sz="2" w:space="0" w:color="000001"/>
+              <w:right w:val="single" w:sz="2" w:space="0" w:color="000001"/>
+              <w:insideH w:val="single" w:sz="2" w:space="0" w:color="000001"/>
+              <w:insideV w:val="single" w:sz="2" w:space="0" w:color="000001"/>
+            </w:tcBorders>
+            <w:shd w:fill="auto" w:val="clear"/>
+            <w:tcMar>
+              <w:left w:w="39" w:type="dxa"/>
             </w:tcMar>
           </w:tcPr>
           <w:p>
@@ -1886,34 +1810,27 @@
           <w:tcPr>
             <w:tcW w:w="2528" w:type="dxa"/>
             <w:tcBorders>
-              <w:left w:val="single" w:sz="2" w:space="0" w:color="000001"/>
-              <w:bottom w:val="single" w:sz="2" w:space="0" w:color="000001"/>
-              <w:right w:val="single" w:sz="2" w:space="0" w:color="000001"/>
-              <w:insideH w:val="single" w:sz="2" w:space="0" w:color="000001"/>
-              <w:insideV w:val="single" w:sz="2" w:space="0" w:color="000001"/>
-            </w:tcBorders>
-            <w:shd w:fill="auto" w:val="clear"/>
-            <w:tcMar>
-              <w:left w:w="42" w:type="dxa"/>
-            </w:tcMar>
-          </w:tcPr>
-          <w:p>
-            <w:pPr>
-              <w:pStyle w:val="Normal"/>
-              <w:jc w:val="center"/>
-              <w:rPr/>
-            </w:pPr>
-            <w:r>
-              <w:rPr/>
-              <w:t>{d</w:t>
-            </w:r>
-            <w:r>
-              <w:rPr/>
-              <w:t>[i].values[i]</w:t>
-            </w:r>
-            <w:r>
-              <w:rPr/>
-              <w:t>.U}</w:t>
+              <w:top w:val="single" w:sz="2" w:space="0" w:color="000001"/>
+              <w:left w:val="single" w:sz="2" w:space="0" w:color="000001"/>
+              <w:bottom w:val="single" w:sz="2" w:space="0" w:color="000001"/>
+              <w:right w:val="single" w:sz="2" w:space="0" w:color="000001"/>
+              <w:insideH w:val="single" w:sz="2" w:space="0" w:color="000001"/>
+              <w:insideV w:val="single" w:sz="2" w:space="0" w:color="000001"/>
+            </w:tcBorders>
+            <w:shd w:fill="auto" w:val="clear"/>
+            <w:tcMar>
+              <w:left w:w="39" w:type="dxa"/>
+            </w:tcMar>
+          </w:tcPr>
+          <w:p>
+            <w:pPr>
+              <w:pStyle w:val="Normal"/>
+              <w:jc w:val="center"/>
+              <w:rPr/>
+            </w:pPr>
+            <w:r>
+              <w:rPr/>
+              <w:t>{d[i].values[i].U}</w:t>
             </w:r>
           </w:p>
         </w:tc>
@@ -1924,15 +1841,16 @@
           <w:tcPr>
             <w:tcW w:w="1299" w:type="dxa"/>
             <w:tcBorders>
-              <w:left w:val="single" w:sz="2" w:space="0" w:color="000001"/>
-              <w:bottom w:val="single" w:sz="2" w:space="0" w:color="000001"/>
-              <w:right w:val="single" w:sz="2" w:space="0" w:color="000001"/>
-              <w:insideH w:val="single" w:sz="2" w:space="0" w:color="000001"/>
-              <w:insideV w:val="single" w:sz="2" w:space="0" w:color="000001"/>
-            </w:tcBorders>
-            <w:shd w:fill="auto" w:val="clear"/>
-            <w:tcMar>
-              <w:left w:w="42" w:type="dxa"/>
+              <w:top w:val="single" w:sz="2" w:space="0" w:color="000001"/>
+              <w:left w:val="single" w:sz="2" w:space="0" w:color="000001"/>
+              <w:bottom w:val="single" w:sz="2" w:space="0" w:color="000001"/>
+              <w:right w:val="single" w:sz="2" w:space="0" w:color="000001"/>
+              <w:insideH w:val="single" w:sz="2" w:space="0" w:color="000001"/>
+              <w:insideV w:val="single" w:sz="2" w:space="0" w:color="000001"/>
+            </w:tcBorders>
+            <w:shd w:fill="auto" w:val="clear"/>
+            <w:tcMar>
+              <w:left w:w="39" w:type="dxa"/>
             </w:tcMar>
           </w:tcPr>
           <w:p>
@@ -1951,15 +1869,16 @@
           <w:tcPr>
             <w:tcW w:w="3748" w:type="dxa"/>
             <w:tcBorders>
-              <w:left w:val="single" w:sz="2" w:space="0" w:color="000001"/>
-              <w:bottom w:val="single" w:sz="2" w:space="0" w:color="000001"/>
-              <w:right w:val="single" w:sz="2" w:space="0" w:color="000001"/>
-              <w:insideH w:val="single" w:sz="2" w:space="0" w:color="000001"/>
-              <w:insideV w:val="single" w:sz="2" w:space="0" w:color="000001"/>
-            </w:tcBorders>
-            <w:shd w:fill="auto" w:val="clear"/>
-            <w:tcMar>
-              <w:left w:w="42" w:type="dxa"/>
+              <w:top w:val="single" w:sz="2" w:space="0" w:color="000001"/>
+              <w:left w:val="single" w:sz="2" w:space="0" w:color="000001"/>
+              <w:bottom w:val="single" w:sz="2" w:space="0" w:color="000001"/>
+              <w:right w:val="single" w:sz="2" w:space="0" w:color="000001"/>
+              <w:insideH w:val="single" w:sz="2" w:space="0" w:color="000001"/>
+              <w:insideV w:val="single" w:sz="2" w:space="0" w:color="000001"/>
+            </w:tcBorders>
+            <w:shd w:fill="auto" w:val="clear"/>
+            <w:tcMar>
+              <w:left w:w="39" w:type="dxa"/>
             </w:tcMar>
           </w:tcPr>
           <w:p>
@@ -1978,34 +1897,27 @@
           <w:tcPr>
             <w:tcW w:w="2521" w:type="dxa"/>
             <w:tcBorders>
-              <w:left w:val="single" w:sz="2" w:space="0" w:color="000001"/>
-              <w:bottom w:val="single" w:sz="2" w:space="0" w:color="000001"/>
-              <w:right w:val="single" w:sz="2" w:space="0" w:color="000001"/>
-              <w:insideH w:val="single" w:sz="2" w:space="0" w:color="000001"/>
-              <w:insideV w:val="single" w:sz="2" w:space="0" w:color="000001"/>
-            </w:tcBorders>
-            <w:shd w:fill="auto" w:val="clear"/>
-            <w:tcMar>
-              <w:left w:w="42" w:type="dxa"/>
-            </w:tcMar>
-          </w:tcPr>
-          <w:p>
-            <w:pPr>
-              <w:pStyle w:val="Normal"/>
-              <w:jc w:val="center"/>
-              <w:rPr/>
-            </w:pPr>
-            <w:r>
-              <w:rPr/>
-              <w:t>{d</w:t>
-            </w:r>
-            <w:r>
-              <w:rPr/>
-              <w:t>[i].values[i]</w:t>
-            </w:r>
-            <w:r>
-              <w:rPr/>
-              <w:t>.Rain}</w:t>
+              <w:top w:val="single" w:sz="2" w:space="0" w:color="000001"/>
+              <w:left w:val="single" w:sz="2" w:space="0" w:color="000001"/>
+              <w:bottom w:val="single" w:sz="2" w:space="0" w:color="000001"/>
+              <w:right w:val="single" w:sz="2" w:space="0" w:color="000001"/>
+              <w:insideH w:val="single" w:sz="2" w:space="0" w:color="000001"/>
+              <w:insideV w:val="single" w:sz="2" w:space="0" w:color="000001"/>
+            </w:tcBorders>
+            <w:shd w:fill="auto" w:val="clear"/>
+            <w:tcMar>
+              <w:left w:w="39" w:type="dxa"/>
+            </w:tcMar>
+          </w:tcPr>
+          <w:p>
+            <w:pPr>
+              <w:pStyle w:val="Normal"/>
+              <w:jc w:val="center"/>
+              <w:rPr/>
+            </w:pPr>
+            <w:r>
+              <w:rPr/>
+              <w:t>{d[i].values[i].Rain}</w:t>
             </w:r>
           </w:p>
         </w:tc>
@@ -2013,15 +1925,16 @@
           <w:tcPr>
             <w:tcW w:w="2523" w:type="dxa"/>
             <w:tcBorders>
-              <w:left w:val="single" w:sz="2" w:space="0" w:color="000001"/>
-              <w:bottom w:val="single" w:sz="2" w:space="0" w:color="000001"/>
-              <w:right w:val="single" w:sz="2" w:space="0" w:color="000001"/>
-              <w:insideH w:val="single" w:sz="2" w:space="0" w:color="000001"/>
-              <w:insideV w:val="single" w:sz="2" w:space="0" w:color="000001"/>
-            </w:tcBorders>
-            <w:shd w:fill="auto" w:val="clear"/>
-            <w:tcMar>
-              <w:left w:w="42" w:type="dxa"/>
+              <w:top w:val="single" w:sz="2" w:space="0" w:color="000001"/>
+              <w:left w:val="single" w:sz="2" w:space="0" w:color="000001"/>
+              <w:bottom w:val="single" w:sz="2" w:space="0" w:color="000001"/>
+              <w:right w:val="single" w:sz="2" w:space="0" w:color="000001"/>
+              <w:insideH w:val="single" w:sz="2" w:space="0" w:color="000001"/>
+              <w:insideV w:val="single" w:sz="2" w:space="0" w:color="000001"/>
+            </w:tcBorders>
+            <w:shd w:fill="auto" w:val="clear"/>
+            <w:tcMar>
+              <w:left w:w="39" w:type="dxa"/>
             </w:tcMar>
           </w:tcPr>
           <w:p>
@@ -2040,15 +1953,16 @@
           <w:tcPr>
             <w:tcW w:w="2523" w:type="dxa"/>
             <w:tcBorders>
-              <w:left w:val="single" w:sz="2" w:space="0" w:color="000001"/>
-              <w:bottom w:val="single" w:sz="2" w:space="0" w:color="000001"/>
-              <w:right w:val="single" w:sz="2" w:space="0" w:color="000001"/>
-              <w:insideH w:val="single" w:sz="2" w:space="0" w:color="000001"/>
-              <w:insideV w:val="single" w:sz="2" w:space="0" w:color="000001"/>
-            </w:tcBorders>
-            <w:shd w:fill="auto" w:val="clear"/>
-            <w:tcMar>
-              <w:left w:w="42" w:type="dxa"/>
+              <w:top w:val="single" w:sz="2" w:space="0" w:color="000001"/>
+              <w:left w:val="single" w:sz="2" w:space="0" w:color="000001"/>
+              <w:bottom w:val="single" w:sz="2" w:space="0" w:color="000001"/>
+              <w:right w:val="single" w:sz="2" w:space="0" w:color="000001"/>
+              <w:insideH w:val="single" w:sz="2" w:space="0" w:color="000001"/>
+              <w:insideV w:val="single" w:sz="2" w:space="0" w:color="000001"/>
+            </w:tcBorders>
+            <w:shd w:fill="auto" w:val="clear"/>
+            <w:tcMar>
+              <w:left w:w="39" w:type="dxa"/>
             </w:tcMar>
           </w:tcPr>
           <w:p>
@@ -2067,34 +1981,27 @@
           <w:tcPr>
             <w:tcW w:w="2528" w:type="dxa"/>
             <w:tcBorders>
-              <w:left w:val="single" w:sz="2" w:space="0" w:color="000001"/>
-              <w:bottom w:val="single" w:sz="2" w:space="0" w:color="000001"/>
-              <w:right w:val="single" w:sz="2" w:space="0" w:color="000001"/>
-              <w:insideH w:val="single" w:sz="2" w:space="0" w:color="000001"/>
-              <w:insideV w:val="single" w:sz="2" w:space="0" w:color="000001"/>
-            </w:tcBorders>
-            <w:shd w:fill="auto" w:val="clear"/>
-            <w:tcMar>
-              <w:left w:w="42" w:type="dxa"/>
-            </w:tcMar>
-          </w:tcPr>
-          <w:p>
-            <w:pPr>
-              <w:pStyle w:val="Normal"/>
-              <w:jc w:val="center"/>
-              <w:rPr/>
-            </w:pPr>
-            <w:r>
-              <w:rPr/>
-              <w:t>{d</w:t>
-            </w:r>
-            <w:r>
-              <w:rPr/>
-              <w:t>[i].values[i]</w:t>
-            </w:r>
-            <w:r>
-              <w:rPr/>
-              <w:t>.Dr}</w:t>
+              <w:top w:val="single" w:sz="2" w:space="0" w:color="000001"/>
+              <w:left w:val="single" w:sz="2" w:space="0" w:color="000001"/>
+              <w:bottom w:val="single" w:sz="2" w:space="0" w:color="000001"/>
+              <w:right w:val="single" w:sz="2" w:space="0" w:color="000001"/>
+              <w:insideH w:val="single" w:sz="2" w:space="0" w:color="000001"/>
+              <w:insideV w:val="single" w:sz="2" w:space="0" w:color="000001"/>
+            </w:tcBorders>
+            <w:shd w:fill="auto" w:val="clear"/>
+            <w:tcMar>
+              <w:left w:w="39" w:type="dxa"/>
+            </w:tcMar>
+          </w:tcPr>
+          <w:p>
+            <w:pPr>
+              <w:pStyle w:val="Normal"/>
+              <w:jc w:val="center"/>
+              <w:rPr/>
+            </w:pPr>
+            <w:r>
+              <w:rPr/>
+              <w:t>{d[i].values[i].Dr}</w:t>
             </w:r>
           </w:p>
         </w:tc>
@@ -2105,15 +2012,16 @@
           <w:tcPr>
             <w:tcW w:w="1299" w:type="dxa"/>
             <w:tcBorders>
-              <w:left w:val="single" w:sz="2" w:space="0" w:color="000001"/>
-              <w:bottom w:val="single" w:sz="2" w:space="0" w:color="000001"/>
-              <w:right w:val="single" w:sz="2" w:space="0" w:color="000001"/>
-              <w:insideH w:val="single" w:sz="2" w:space="0" w:color="000001"/>
-              <w:insideV w:val="single" w:sz="2" w:space="0" w:color="000001"/>
-            </w:tcBorders>
-            <w:shd w:fill="auto" w:val="clear"/>
-            <w:tcMar>
-              <w:left w:w="42" w:type="dxa"/>
+              <w:top w:val="single" w:sz="2" w:space="0" w:color="000001"/>
+              <w:left w:val="single" w:sz="2" w:space="0" w:color="000001"/>
+              <w:bottom w:val="single" w:sz="2" w:space="0" w:color="000001"/>
+              <w:right w:val="single" w:sz="2" w:space="0" w:color="000001"/>
+              <w:insideH w:val="single" w:sz="2" w:space="0" w:color="000001"/>
+              <w:insideV w:val="single" w:sz="2" w:space="0" w:color="000001"/>
+            </w:tcBorders>
+            <w:shd w:fill="auto" w:val="clear"/>
+            <w:tcMar>
+              <w:left w:w="39" w:type="dxa"/>
             </w:tcMar>
           </w:tcPr>
           <w:p>
@@ -2132,15 +2040,16 @@
           <w:tcPr>
             <w:tcW w:w="3748" w:type="dxa"/>
             <w:tcBorders>
-              <w:left w:val="single" w:sz="2" w:space="0" w:color="000001"/>
-              <w:bottom w:val="single" w:sz="2" w:space="0" w:color="000001"/>
-              <w:right w:val="single" w:sz="2" w:space="0" w:color="000001"/>
-              <w:insideH w:val="single" w:sz="2" w:space="0" w:color="000001"/>
-              <w:insideV w:val="single" w:sz="2" w:space="0" w:color="000001"/>
-            </w:tcBorders>
-            <w:shd w:fill="auto" w:val="clear"/>
-            <w:tcMar>
-              <w:left w:w="42" w:type="dxa"/>
+              <w:top w:val="single" w:sz="2" w:space="0" w:color="000001"/>
+              <w:left w:val="single" w:sz="2" w:space="0" w:color="000001"/>
+              <w:bottom w:val="single" w:sz="2" w:space="0" w:color="000001"/>
+              <w:right w:val="single" w:sz="2" w:space="0" w:color="000001"/>
+              <w:insideH w:val="single" w:sz="2" w:space="0" w:color="000001"/>
+              <w:insideV w:val="single" w:sz="2" w:space="0" w:color="000001"/>
+            </w:tcBorders>
+            <w:shd w:fill="auto" w:val="clear"/>
+            <w:tcMar>
+              <w:left w:w="39" w:type="dxa"/>
             </w:tcMar>
           </w:tcPr>
           <w:p>
@@ -2159,34 +2068,27 @@
           <w:tcPr>
             <w:tcW w:w="2521" w:type="dxa"/>
             <w:tcBorders>
-              <w:left w:val="single" w:sz="2" w:space="0" w:color="000001"/>
-              <w:bottom w:val="single" w:sz="2" w:space="0" w:color="000001"/>
-              <w:right w:val="single" w:sz="2" w:space="0" w:color="000001"/>
-              <w:insideH w:val="single" w:sz="2" w:space="0" w:color="000001"/>
-              <w:insideV w:val="single" w:sz="2" w:space="0" w:color="000001"/>
-            </w:tcBorders>
-            <w:shd w:fill="auto" w:val="clear"/>
-            <w:tcMar>
-              <w:left w:w="42" w:type="dxa"/>
-            </w:tcMar>
-          </w:tcPr>
-          <w:p>
-            <w:pPr>
-              <w:pStyle w:val="Normal"/>
-              <w:jc w:val="center"/>
-              <w:rPr/>
-            </w:pPr>
-            <w:r>
-              <w:rPr/>
-              <w:t>{d</w:t>
-            </w:r>
-            <w:r>
-              <w:rPr/>
-              <w:t>[i].values[i]</w:t>
-            </w:r>
-            <w:r>
-              <w:rPr/>
-              <w:t>.Hin}</w:t>
+              <w:top w:val="single" w:sz="2" w:space="0" w:color="000001"/>
+              <w:left w:val="single" w:sz="2" w:space="0" w:color="000001"/>
+              <w:bottom w:val="single" w:sz="2" w:space="0" w:color="000001"/>
+              <w:right w:val="single" w:sz="2" w:space="0" w:color="000001"/>
+              <w:insideH w:val="single" w:sz="2" w:space="0" w:color="000001"/>
+              <w:insideV w:val="single" w:sz="2" w:space="0" w:color="000001"/>
+            </w:tcBorders>
+            <w:shd w:fill="auto" w:val="clear"/>
+            <w:tcMar>
+              <w:left w:w="39" w:type="dxa"/>
+            </w:tcMar>
+          </w:tcPr>
+          <w:p>
+            <w:pPr>
+              <w:pStyle w:val="Normal"/>
+              <w:jc w:val="center"/>
+              <w:rPr/>
+            </w:pPr>
+            <w:r>
+              <w:rPr/>
+              <w:t>{d[i].values[i].Hin}</w:t>
             </w:r>
           </w:p>
         </w:tc>
@@ -2194,15 +2096,16 @@
           <w:tcPr>
             <w:tcW w:w="2523" w:type="dxa"/>
             <w:tcBorders>
-              <w:left w:val="single" w:sz="2" w:space="0" w:color="000001"/>
-              <w:bottom w:val="single" w:sz="2" w:space="0" w:color="000001"/>
-              <w:right w:val="single" w:sz="2" w:space="0" w:color="000001"/>
-              <w:insideH w:val="single" w:sz="2" w:space="0" w:color="000001"/>
-              <w:insideV w:val="single" w:sz="2" w:space="0" w:color="000001"/>
-            </w:tcBorders>
-            <w:shd w:fill="auto" w:val="clear"/>
-            <w:tcMar>
-              <w:left w:w="42" w:type="dxa"/>
+              <w:top w:val="single" w:sz="2" w:space="0" w:color="000001"/>
+              <w:left w:val="single" w:sz="2" w:space="0" w:color="000001"/>
+              <w:bottom w:val="single" w:sz="2" w:space="0" w:color="000001"/>
+              <w:right w:val="single" w:sz="2" w:space="0" w:color="000001"/>
+              <w:insideH w:val="single" w:sz="2" w:space="0" w:color="000001"/>
+              <w:insideV w:val="single" w:sz="2" w:space="0" w:color="000001"/>
+            </w:tcBorders>
+            <w:shd w:fill="auto" w:val="clear"/>
+            <w:tcMar>
+              <w:left w:w="39" w:type="dxa"/>
             </w:tcMar>
           </w:tcPr>
           <w:p>
@@ -2221,15 +2124,16 @@
           <w:tcPr>
             <w:tcW w:w="2523" w:type="dxa"/>
             <w:tcBorders>
-              <w:left w:val="single" w:sz="2" w:space="0" w:color="000001"/>
-              <w:bottom w:val="single" w:sz="2" w:space="0" w:color="000001"/>
-              <w:right w:val="single" w:sz="2" w:space="0" w:color="000001"/>
-              <w:insideH w:val="single" w:sz="2" w:space="0" w:color="000001"/>
-              <w:insideV w:val="single" w:sz="2" w:space="0" w:color="000001"/>
-            </w:tcBorders>
-            <w:shd w:fill="auto" w:val="clear"/>
-            <w:tcMar>
-              <w:left w:w="42" w:type="dxa"/>
+              <w:top w:val="single" w:sz="2" w:space="0" w:color="000001"/>
+              <w:left w:val="single" w:sz="2" w:space="0" w:color="000001"/>
+              <w:bottom w:val="single" w:sz="2" w:space="0" w:color="000001"/>
+              <w:right w:val="single" w:sz="2" w:space="0" w:color="000001"/>
+              <w:insideH w:val="single" w:sz="2" w:space="0" w:color="000001"/>
+              <w:insideV w:val="single" w:sz="2" w:space="0" w:color="000001"/>
+            </w:tcBorders>
+            <w:shd w:fill="auto" w:val="clear"/>
+            <w:tcMar>
+              <w:left w:w="39" w:type="dxa"/>
             </w:tcMar>
           </w:tcPr>
           <w:p>
@@ -2248,34 +2152,27 @@
           <w:tcPr>
             <w:tcW w:w="2528" w:type="dxa"/>
             <w:tcBorders>
-              <w:left w:val="single" w:sz="2" w:space="0" w:color="000001"/>
-              <w:bottom w:val="single" w:sz="2" w:space="0" w:color="000001"/>
-              <w:right w:val="single" w:sz="2" w:space="0" w:color="000001"/>
-              <w:insideH w:val="single" w:sz="2" w:space="0" w:color="000001"/>
-              <w:insideV w:val="single" w:sz="2" w:space="0" w:color="000001"/>
-            </w:tcBorders>
-            <w:shd w:fill="auto" w:val="clear"/>
-            <w:tcMar>
-              <w:left w:w="42" w:type="dxa"/>
-            </w:tcMar>
-          </w:tcPr>
-          <w:p>
-            <w:pPr>
-              <w:pStyle w:val="Normal"/>
-              <w:jc w:val="center"/>
-              <w:rPr/>
-            </w:pPr>
-            <w:r>
-              <w:rPr/>
-              <w:t>{d</w:t>
-            </w:r>
-            <w:r>
-              <w:rPr/>
-              <w:t>[i].values[i]</w:t>
-            </w:r>
-            <w:r>
-              <w:rPr/>
-              <w:t>.Fr}</w:t>
+              <w:top w:val="single" w:sz="2" w:space="0" w:color="000001"/>
+              <w:left w:val="single" w:sz="2" w:space="0" w:color="000001"/>
+              <w:bottom w:val="single" w:sz="2" w:space="0" w:color="000001"/>
+              <w:right w:val="single" w:sz="2" w:space="0" w:color="000001"/>
+              <w:insideH w:val="single" w:sz="2" w:space="0" w:color="000001"/>
+              <w:insideV w:val="single" w:sz="2" w:space="0" w:color="000001"/>
+            </w:tcBorders>
+            <w:shd w:fill="auto" w:val="clear"/>
+            <w:tcMar>
+              <w:left w:w="39" w:type="dxa"/>
+            </w:tcMar>
+          </w:tcPr>
+          <w:p>
+            <w:pPr>
+              <w:pStyle w:val="Normal"/>
+              <w:jc w:val="center"/>
+              <w:rPr/>
+            </w:pPr>
+            <w:r>
+              <w:rPr/>
+              <w:t>{d[i].values[i].Fr}</w:t>
             </w:r>
           </w:p>
         </w:tc>

</xml_diff>